<commit_message>
Updated block diagram V2
</commit_message>
<xml_diff>
--- a/documents/blockDiagram_level1.docx
+++ b/documents/blockDiagram_level1.docx
@@ -1,6 +1,6 @@
 
 <file path=word/document.xml><?xml version="1.0" encoding="utf-8"?>
-<w:document xmlns:wpc="http://schemas.microsoft.com/office/word/2010/wordprocessingCanvas" xmlns:cx="http://schemas.microsoft.com/office/drawing/2014/chartex" xmlns:cx1="http://schemas.microsoft.com/office/drawing/2015/9/8/chartex" xmlns:mc="http://schemas.openxmlformats.org/markup-compatibility/2006" xmlns:o="urn:schemas-microsoft-com:office:office" xmlns:r="http://schemas.openxmlformats.org/officeDocument/2006/relationships" xmlns:m="http://schemas.openxmlformats.org/officeDocument/2006/math" xmlns:v="urn:schemas-microsoft-com:vml" xmlns:wp14="http://schemas.microsoft.com/office/word/2010/wordprocessingDrawing" xmlns:wp="http://schemas.openxmlformats.org/drawingml/2006/wordprocessingDrawing" xmlns:w10="urn:schemas-microsoft-com:office:word" xmlns:w="http://schemas.openxmlformats.org/wordprocessingml/2006/main" xmlns:w14="http://schemas.microsoft.com/office/word/2010/wordml" xmlns:w15="http://schemas.microsoft.com/office/word/2012/wordml" xmlns:w16se="http://schemas.microsoft.com/office/word/2015/wordml/symex" xmlns:wpg="http://schemas.microsoft.com/office/word/2010/wordprocessingGroup" xmlns:wpi="http://schemas.microsoft.com/office/word/2010/wordprocessingInk" xmlns:wne="http://schemas.microsoft.com/office/word/2006/wordml" xmlns:wps="http://schemas.microsoft.com/office/word/2010/wordprocessingShape" mc:Ignorable="w14 w15 w16se wp14">
+<w:document xmlns:wpc="http://schemas.microsoft.com/office/word/2010/wordprocessingCanvas" xmlns:cx="http://schemas.microsoft.com/office/drawing/2014/chartex" xmlns:cx1="http://schemas.microsoft.com/office/drawing/2015/9/8/chartex" xmlns:cx2="http://schemas.microsoft.com/office/drawing/2015/10/21/chartex" xmlns:cx3="http://schemas.microsoft.com/office/drawing/2016/5/9/chartex" xmlns:cx4="http://schemas.microsoft.com/office/drawing/2016/5/10/chartex" xmlns:cx5="http://schemas.microsoft.com/office/drawing/2016/5/11/chartex" xmlns:cx6="http://schemas.microsoft.com/office/drawing/2016/5/12/chartex" xmlns:cx7="http://schemas.microsoft.com/office/drawing/2016/5/13/chartex" xmlns:cx8="http://schemas.microsoft.com/office/drawing/2016/5/14/chartex" xmlns:mc="http://schemas.openxmlformats.org/markup-compatibility/2006" xmlns:aink="http://schemas.microsoft.com/office/drawing/2016/ink" xmlns:am3d="http://schemas.microsoft.com/office/drawing/2017/model3d" xmlns:o="urn:schemas-microsoft-com:office:office" xmlns:r="http://schemas.openxmlformats.org/officeDocument/2006/relationships" xmlns:m="http://schemas.openxmlformats.org/officeDocument/2006/math" xmlns:v="urn:schemas-microsoft-com:vml" xmlns:wp14="http://schemas.microsoft.com/office/word/2010/wordprocessingDrawing" xmlns:wp="http://schemas.openxmlformats.org/drawingml/2006/wordprocessingDrawing" xmlns:w10="urn:schemas-microsoft-com:office:word" xmlns:w="http://schemas.openxmlformats.org/wordprocessingml/2006/main" xmlns:w14="http://schemas.microsoft.com/office/word/2010/wordml" xmlns:w15="http://schemas.microsoft.com/office/word/2012/wordml" xmlns:w16cid="http://schemas.microsoft.com/office/word/2016/wordml/cid" xmlns:w16se="http://schemas.microsoft.com/office/word/2015/wordml/symex" xmlns:wpg="http://schemas.microsoft.com/office/word/2010/wordprocessingGroup" xmlns:wpi="http://schemas.microsoft.com/office/word/2010/wordprocessingInk" xmlns:wne="http://schemas.microsoft.com/office/word/2006/wordml" xmlns:wps="http://schemas.microsoft.com/office/word/2010/wordprocessingShape" mc:Ignorable="w14 w15 w16se w16cid wp14">
   <w:body>
     <w:p>
       <w:pPr>
@@ -14,72 +14,6 @@
     <w:p/>
     <w:p>
       <w:bookmarkStart w:id="0" w:name="_GoBack"/>
-      <w:r>
-        <w:rPr>
-          <w:noProof/>
-        </w:rPr>
-        <mc:AlternateContent>
-          <mc:Choice Requires="wps">
-            <w:drawing>
-              <wp:anchor distT="0" distB="0" distL="114300" distR="114300" simplePos="0" relativeHeight="251662336" behindDoc="0" locked="0" layoutInCell="1" allowOverlap="1" wp14:anchorId="69708395" wp14:editId="3EC372B9">
-                <wp:simplePos x="0" y="0"/>
-                <wp:positionH relativeFrom="column">
-                  <wp:posOffset>2533650</wp:posOffset>
-                </wp:positionH>
-                <wp:positionV relativeFrom="paragraph">
-                  <wp:posOffset>1709420</wp:posOffset>
-                </wp:positionV>
-                <wp:extent cx="1495425" cy="962025"/>
-                <wp:effectExtent l="0" t="0" r="28575" b="28575"/>
-                <wp:wrapNone/>
-                <wp:docPr id="7" name="Rectangle 7"/>
-                <wp:cNvGraphicFramePr/>
-                <a:graphic xmlns:a="http://schemas.openxmlformats.org/drawingml/2006/main">
-                  <a:graphicData uri="http://schemas.microsoft.com/office/word/2010/wordprocessingShape">
-                    <wps:wsp>
-                      <wps:cNvSpPr/>
-                      <wps:spPr>
-                        <a:xfrm>
-                          <a:off x="0" y="0"/>
-                          <a:ext cx="1495425" cy="962025"/>
-                        </a:xfrm>
-                        <a:prstGeom prst="rect">
-                          <a:avLst/>
-                        </a:prstGeom>
-                      </wps:spPr>
-                      <wps:style>
-                        <a:lnRef idx="3">
-                          <a:schemeClr val="lt1"/>
-                        </a:lnRef>
-                        <a:fillRef idx="1">
-                          <a:schemeClr val="accent3"/>
-                        </a:fillRef>
-                        <a:effectRef idx="1">
-                          <a:schemeClr val="accent3"/>
-                        </a:effectRef>
-                        <a:fontRef idx="minor">
-                          <a:schemeClr val="lt1"/>
-                        </a:fontRef>
-                      </wps:style>
-                      <wps:bodyPr rot="0" spcFirstLastPara="0" vertOverflow="overflow" horzOverflow="overflow" vert="horz" wrap="square" lIns="91440" tIns="45720" rIns="91440" bIns="45720" numCol="1" spcCol="0" rtlCol="0" fromWordArt="0" anchor="ctr" anchorCtr="0" forceAA="0" compatLnSpc="1">
-                        <a:prstTxWarp prst="textNoShape">
-                          <a:avLst/>
-                        </a:prstTxWarp>
-                        <a:noAutofit/>
-                      </wps:bodyPr>
-                    </wps:wsp>
-                  </a:graphicData>
-                </a:graphic>
-              </wp:anchor>
-            </w:drawing>
-          </mc:Choice>
-          <mc:Fallback>
-            <w:pict>
-              <v:rect w14:anchorId="7C24F86D" id="Rectangle 7" o:spid="_x0000_s1026" style="position:absolute;margin-left:199.5pt;margin-top:134.6pt;width:117.75pt;height:75.75pt;z-index:251662336;visibility:visible;mso-wrap-style:square;mso-wrap-distance-left:9pt;mso-wrap-distance-top:0;mso-wrap-distance-right:9pt;mso-wrap-distance-bottom:0;mso-position-horizontal:absolute;mso-position-horizontal-relative:text;mso-position-vertical:absolute;mso-position-vertical-relative:text;v-text-anchor:middle" o:gfxdata="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" fillcolor="#a5a5a5 [3206]" strokecolor="white [3201]" strokeweight="1.5pt"/>
-            </w:pict>
-          </mc:Fallback>
-        </mc:AlternateContent>
-      </w:r>
       <w:bookmarkEnd w:id="0"/>
       <w:r>
         <w:rPr>
@@ -88,210 +22,16 @@
         <mc:AlternateContent>
           <mc:Choice Requires="wps">
             <w:drawing>
-              <wp:anchor distT="0" distB="0" distL="114300" distR="114300" simplePos="0" relativeHeight="251661312" behindDoc="0" locked="0" layoutInCell="1" allowOverlap="1" wp14:anchorId="6BE1E5D1" wp14:editId="4BF6733E">
+              <wp:anchor distT="0" distB="0" distL="114300" distR="114300" simplePos="0" relativeHeight="251659264" behindDoc="0" locked="0" layoutInCell="1" allowOverlap="1" wp14:anchorId="4BAEEE5D" wp14:editId="41892C34">
                 <wp:simplePos x="0" y="0"/>
-                <wp:positionH relativeFrom="column">
-                  <wp:posOffset>3733800</wp:posOffset>
+                <wp:positionH relativeFrom="margin">
+                  <wp:posOffset>238125</wp:posOffset>
                 </wp:positionH>
                 <wp:positionV relativeFrom="paragraph">
-                  <wp:posOffset>4214495</wp:posOffset>
+                  <wp:posOffset>461644</wp:posOffset>
                 </wp:positionV>
-                <wp:extent cx="1019175" cy="552450"/>
-                <wp:effectExtent l="0" t="0" r="28575" b="19050"/>
-                <wp:wrapNone/>
-                <wp:docPr id="6" name="Rectangle 6"/>
-                <wp:cNvGraphicFramePr/>
-                <a:graphic xmlns:a="http://schemas.openxmlformats.org/drawingml/2006/main">
-                  <a:graphicData uri="http://schemas.microsoft.com/office/word/2010/wordprocessingShape">
-                    <wps:wsp>
-                      <wps:cNvSpPr/>
-                      <wps:spPr>
-                        <a:xfrm>
-                          <a:off x="0" y="0"/>
-                          <a:ext cx="1019175" cy="552450"/>
-                        </a:xfrm>
-                        <a:prstGeom prst="rect">
-                          <a:avLst/>
-                        </a:prstGeom>
-                      </wps:spPr>
-                      <wps:style>
-                        <a:lnRef idx="3">
-                          <a:schemeClr val="lt1"/>
-                        </a:lnRef>
-                        <a:fillRef idx="1">
-                          <a:schemeClr val="accent3"/>
-                        </a:fillRef>
-                        <a:effectRef idx="1">
-                          <a:schemeClr val="accent3"/>
-                        </a:effectRef>
-                        <a:fontRef idx="minor">
-                          <a:schemeClr val="lt1"/>
-                        </a:fontRef>
-                      </wps:style>
-                      <wps:txbx>
-                        <w:txbxContent>
-                          <w:p>
-                            <w:pPr>
-                              <w:jc w:val="center"/>
-                            </w:pPr>
-                            <w:r>
-                              <w:t>Power Supply</w:t>
-                            </w:r>
-                          </w:p>
-                        </w:txbxContent>
-                      </wps:txbx>
-                      <wps:bodyPr rot="0" spcFirstLastPara="0" vertOverflow="overflow" horzOverflow="overflow" vert="horz" wrap="square" lIns="91440" tIns="45720" rIns="91440" bIns="45720" numCol="1" spcCol="0" rtlCol="0" fromWordArt="0" anchor="ctr" anchorCtr="0" forceAA="0" compatLnSpc="1">
-                        <a:prstTxWarp prst="textNoShape">
-                          <a:avLst/>
-                        </a:prstTxWarp>
-                        <a:noAutofit/>
-                      </wps:bodyPr>
-                    </wps:wsp>
-                  </a:graphicData>
-                </a:graphic>
-                <wp14:sizeRelH relativeFrom="margin">
-                  <wp14:pctWidth>0</wp14:pctWidth>
-                </wp14:sizeRelH>
-                <wp14:sizeRelV relativeFrom="margin">
-                  <wp14:pctHeight>0</wp14:pctHeight>
-                </wp14:sizeRelV>
-              </wp:anchor>
-            </w:drawing>
-          </mc:Choice>
-          <mc:Fallback>
-            <w:pict>
-              <v:rect w14:anchorId="6BE1E5D1" id="Rectangle 6" o:spid="_x0000_s1026" style="position:absolute;margin-left:294pt;margin-top:331.85pt;width:80.25pt;height:43.5pt;z-index:251661312;visibility:visible;mso-wrap-style:square;mso-width-percent:0;mso-height-percent:0;mso-wrap-distance-left:9pt;mso-wrap-distance-top:0;mso-wrap-distance-right:9pt;mso-wrap-distance-bottom:0;mso-position-horizontal:absolute;mso-position-horizontal-relative:text;mso-position-vertical:absolute;mso-position-vertical-relative:text;mso-width-percent:0;mso-height-percent:0;mso-width-relative:margin;mso-height-relative:margin;v-text-anchor:middle" o:gfxdata="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" fillcolor="#a5a5a5 [3206]" strokecolor="white [3201]" strokeweight="1.5pt">
-                <v:textbox>
-                  <w:txbxContent>
-                    <w:p>
-                      <w:pPr>
-                        <w:jc w:val="center"/>
-                      </w:pPr>
-                      <w:r>
-                        <w:t>Power Supply</w:t>
-                      </w:r>
-                    </w:p>
-                  </w:txbxContent>
-                </v:textbox>
-              </v:rect>
-            </w:pict>
-          </mc:Fallback>
-        </mc:AlternateContent>
-      </w:r>
-      <w:r>
-        <w:rPr>
-          <w:noProof/>
-        </w:rPr>
-        <mc:AlternateContent>
-          <mc:Choice Requires="wps">
-            <w:drawing>
-              <wp:anchor distT="0" distB="0" distL="114300" distR="114300" simplePos="0" relativeHeight="251660288" behindDoc="0" locked="0" layoutInCell="1" allowOverlap="1" wp14:anchorId="235BC2BB" wp14:editId="62584B15">
-                <wp:simplePos x="0" y="0"/>
-                <wp:positionH relativeFrom="column">
-                  <wp:posOffset>981075</wp:posOffset>
-                </wp:positionH>
-                <wp:positionV relativeFrom="paragraph">
-                  <wp:posOffset>918845</wp:posOffset>
-                </wp:positionV>
-                <wp:extent cx="1066800" cy="447675"/>
+                <wp:extent cx="7067550" cy="3476625"/>
                 <wp:effectExtent l="0" t="0" r="19050" b="28575"/>
-                <wp:wrapNone/>
-                <wp:docPr id="2" name="Rectangle 2"/>
-                <wp:cNvGraphicFramePr/>
-                <a:graphic xmlns:a="http://schemas.openxmlformats.org/drawingml/2006/main">
-                  <a:graphicData uri="http://schemas.microsoft.com/office/word/2010/wordprocessingShape">
-                    <wps:wsp>
-                      <wps:cNvSpPr/>
-                      <wps:spPr>
-                        <a:xfrm>
-                          <a:off x="0" y="0"/>
-                          <a:ext cx="1066800" cy="447675"/>
-                        </a:xfrm>
-                        <a:prstGeom prst="rect">
-                          <a:avLst/>
-                        </a:prstGeom>
-                      </wps:spPr>
-                      <wps:style>
-                        <a:lnRef idx="3">
-                          <a:schemeClr val="lt1"/>
-                        </a:lnRef>
-                        <a:fillRef idx="1">
-                          <a:schemeClr val="accent3"/>
-                        </a:fillRef>
-                        <a:effectRef idx="1">
-                          <a:schemeClr val="accent3"/>
-                        </a:effectRef>
-                        <a:fontRef idx="minor">
-                          <a:schemeClr val="lt1"/>
-                        </a:fontRef>
-                      </wps:style>
-                      <wps:txbx>
-                        <w:txbxContent>
-                          <w:p>
-                            <w:pPr>
-                              <w:jc w:val="center"/>
-                            </w:pPr>
-                            <w:r>
-                              <w:t>Moisture Sensor</w:t>
-                            </w:r>
-                          </w:p>
-                        </w:txbxContent>
-                      </wps:txbx>
-                      <wps:bodyPr rot="0" spcFirstLastPara="0" vertOverflow="overflow" horzOverflow="overflow" vert="horz" wrap="square" lIns="91440" tIns="45720" rIns="91440" bIns="45720" numCol="1" spcCol="0" rtlCol="0" fromWordArt="0" anchor="ctr" anchorCtr="0" forceAA="0" compatLnSpc="1">
-                        <a:prstTxWarp prst="textNoShape">
-                          <a:avLst/>
-                        </a:prstTxWarp>
-                        <a:noAutofit/>
-                      </wps:bodyPr>
-                    </wps:wsp>
-                  </a:graphicData>
-                </a:graphic>
-                <wp14:sizeRelH relativeFrom="margin">
-                  <wp14:pctWidth>0</wp14:pctWidth>
-                </wp14:sizeRelH>
-                <wp14:sizeRelV relativeFrom="margin">
-                  <wp14:pctHeight>0</wp14:pctHeight>
-                </wp14:sizeRelV>
-              </wp:anchor>
-            </w:drawing>
-          </mc:Choice>
-          <mc:Fallback>
-            <w:pict>
-              <v:rect w14:anchorId="235BC2BB" id="Rectangle 2" o:spid="_x0000_s1027" style="position:absolute;margin-left:77.25pt;margin-top:72.35pt;width:84pt;height:35.25pt;z-index:251660288;visibility:visible;mso-wrap-style:square;mso-width-percent:0;mso-height-percent:0;mso-wrap-distance-left:9pt;mso-wrap-distance-top:0;mso-wrap-distance-right:9pt;mso-wrap-distance-bottom:0;mso-position-horizontal:absolute;mso-position-horizontal-relative:text;mso-position-vertical:absolute;mso-position-vertical-relative:text;mso-width-percent:0;mso-height-percent:0;mso-width-relative:margin;mso-height-relative:margin;v-text-anchor:middle" o:gfxdata="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" fillcolor="#a5a5a5 [3206]" strokecolor="white [3201]" strokeweight="1.5pt">
-                <v:textbox>
-                  <w:txbxContent>
-                    <w:p>
-                      <w:pPr>
-                        <w:jc w:val="center"/>
-                      </w:pPr>
-                      <w:r>
-                        <w:t>Moisture Sensor</w:t>
-                      </w:r>
-                    </w:p>
-                  </w:txbxContent>
-                </v:textbox>
-              </v:rect>
-            </w:pict>
-          </mc:Fallback>
-        </mc:AlternateContent>
-      </w:r>
-      <w:r>
-        <w:rPr>
-          <w:noProof/>
-        </w:rPr>
-        <mc:AlternateContent>
-          <mc:Choice Requires="wps">
-            <w:drawing>
-              <wp:anchor distT="0" distB="0" distL="114300" distR="114300" simplePos="0" relativeHeight="251659264" behindDoc="0" locked="0" layoutInCell="1" allowOverlap="1" wp14:anchorId="4BAEEE5D" wp14:editId="48880408">
-                <wp:simplePos x="0" y="0"/>
-                <wp:positionH relativeFrom="margin">
-                  <wp:align>center</wp:align>
-                </wp:positionH>
-                <wp:positionV relativeFrom="paragraph">
-                  <wp:posOffset>466090</wp:posOffset>
-                </wp:positionV>
-                <wp:extent cx="7724775" cy="4662487"/>
-                <wp:effectExtent l="0" t="0" r="28575" b="24130"/>
                 <wp:wrapNone/>
                 <wp:docPr id="1" name="Rectangle 1"/>
                 <wp:cNvGraphicFramePr/>
@@ -302,7 +42,7 @@
                       <wps:spPr>
                         <a:xfrm>
                           <a:off x="0" y="0"/>
-                          <a:ext cx="7724775" cy="4662487"/>
+                          <a:ext cx="7067550" cy="3476625"/>
                         </a:xfrm>
                         <a:prstGeom prst="rect">
                           <a:avLst/>
@@ -349,13 +89,1150 @@
           </mc:Choice>
           <mc:Fallback>
             <w:pict>
-              <v:rect w14:anchorId="4BAEEE5D" id="Rectangle 1" o:spid="_x0000_s1028" style="position:absolute;margin-left:0;margin-top:36.7pt;width:608.25pt;height:367.1pt;z-index:251659264;visibility:visible;mso-wrap-style:square;mso-width-percent:0;mso-height-percent:0;mso-wrap-distance-left:9pt;mso-wrap-distance-top:0;mso-wrap-distance-right:9pt;mso-wrap-distance-bottom:0;mso-position-horizontal:center;mso-position-horizontal-relative:margin;mso-position-vertical:absolute;mso-position-vertical-relative:text;mso-width-percent:0;mso-height-percent:0;mso-width-relative:margin;mso-height-relative:margin;v-text-anchor:middle" o:gfxdata="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" fillcolor="#4472c4 [3204]" strokecolor="#1f3763 [1604]" strokeweight="1pt">
+              <v:rect w14:anchorId="4BAEEE5D" id="Rectangle 1" o:spid="_x0000_s1026" style="position:absolute;margin-left:18.75pt;margin-top:36.35pt;width:556.5pt;height:273.75pt;z-index:251659264;visibility:visible;mso-wrap-style:square;mso-width-percent:0;mso-height-percent:0;mso-wrap-distance-left:9pt;mso-wrap-distance-top:0;mso-wrap-distance-right:9pt;mso-wrap-distance-bottom:0;mso-position-horizontal:absolute;mso-position-horizontal-relative:margin;mso-position-vertical:absolute;mso-position-vertical-relative:text;mso-width-percent:0;mso-height-percent:0;mso-width-relative:margin;mso-height-relative:margin;v-text-anchor:middle" o:gfxdata="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" fillcolor="#4472c4 [3204]" strokecolor="#1f3763 [1604]" strokeweight="1pt">
                 <v:textbox>
                   <w:txbxContent>
                     <w:p/>
                   </w:txbxContent>
                 </v:textbox>
                 <w10:wrap anchorx="margin"/>
+              </v:rect>
+            </w:pict>
+          </mc:Fallback>
+        </mc:AlternateContent>
+      </w:r>
+      <w:r>
+        <w:rPr>
+          <w:noProof/>
+        </w:rPr>
+        <mc:AlternateContent>
+          <mc:Choice Requires="wps">
+            <w:drawing>
+              <wp:anchor distT="0" distB="0" distL="114300" distR="114300" simplePos="0" relativeHeight="251670528" behindDoc="0" locked="0" layoutInCell="1" allowOverlap="1" wp14:anchorId="292C7AE9" wp14:editId="04D31F56">
+                <wp:simplePos x="0" y="0"/>
+                <wp:positionH relativeFrom="column">
+                  <wp:posOffset>2171700</wp:posOffset>
+                </wp:positionH>
+                <wp:positionV relativeFrom="paragraph">
+                  <wp:posOffset>1642745</wp:posOffset>
+                </wp:positionV>
+                <wp:extent cx="723900" cy="247650"/>
+                <wp:effectExtent l="0" t="0" r="0" b="0"/>
+                <wp:wrapNone/>
+                <wp:docPr id="15" name="Text Box 15"/>
+                <wp:cNvGraphicFramePr/>
+                <a:graphic xmlns:a="http://schemas.openxmlformats.org/drawingml/2006/main">
+                  <a:graphicData uri="http://schemas.microsoft.com/office/word/2010/wordprocessingShape">
+                    <wps:wsp>
+                      <wps:cNvSpPr txBox="1"/>
+                      <wps:spPr>
+                        <a:xfrm>
+                          <a:off x="0" y="0"/>
+                          <a:ext cx="723900" cy="247650"/>
+                        </a:xfrm>
+                        <a:prstGeom prst="rect">
+                          <a:avLst/>
+                        </a:prstGeom>
+                        <a:noFill/>
+                        <a:ln>
+                          <a:noFill/>
+                        </a:ln>
+                      </wps:spPr>
+                      <wps:style>
+                        <a:lnRef idx="0">
+                          <a:scrgbClr r="0" g="0" b="0"/>
+                        </a:lnRef>
+                        <a:fillRef idx="0">
+                          <a:scrgbClr r="0" g="0" b="0"/>
+                        </a:fillRef>
+                        <a:effectRef idx="0">
+                          <a:scrgbClr r="0" g="0" b="0"/>
+                        </a:effectRef>
+                        <a:fontRef idx="minor">
+                          <a:schemeClr val="accent4"/>
+                        </a:fontRef>
+                      </wps:style>
+                      <wps:txbx>
+                        <w:txbxContent>
+                          <w:p>
+                            <w:r>
+                              <w:t>8-bit</w:t>
+                            </w:r>
+                            <w:r>
+                              <w:t xml:space="preserve"> ADC</w:t>
+                            </w:r>
+                          </w:p>
+                        </w:txbxContent>
+                      </wps:txbx>
+                      <wps:bodyPr rot="0" spcFirstLastPara="0" vertOverflow="overflow" horzOverflow="overflow" vert="horz" wrap="square" lIns="91440" tIns="45720" rIns="91440" bIns="45720" numCol="1" spcCol="0" rtlCol="0" fromWordArt="0" anchor="t" anchorCtr="0" forceAA="0" compatLnSpc="1">
+                        <a:prstTxWarp prst="textNoShape">
+                          <a:avLst/>
+                        </a:prstTxWarp>
+                        <a:noAutofit/>
+                      </wps:bodyPr>
+                    </wps:wsp>
+                  </a:graphicData>
+                </a:graphic>
+                <wp14:sizeRelH relativeFrom="margin">
+                  <wp14:pctWidth>0</wp14:pctWidth>
+                </wp14:sizeRelH>
+                <wp14:sizeRelV relativeFrom="margin">
+                  <wp14:pctHeight>0</wp14:pctHeight>
+                </wp14:sizeRelV>
+              </wp:anchor>
+            </w:drawing>
+          </mc:Choice>
+          <mc:Fallback>
+            <w:pict>
+              <v:shapetype w14:anchorId="292C7AE9" id="_x0000_t202" coordsize="21600,21600" o:spt="202" path="m,l,21600r21600,l21600,xe">
+                <v:stroke joinstyle="miter"/>
+                <v:path gradientshapeok="t" o:connecttype="rect"/>
+              </v:shapetype>
+              <v:shape id="Text Box 15" o:spid="_x0000_s1027" type="#_x0000_t202" style="position:absolute;margin-left:171pt;margin-top:129.35pt;width:57pt;height:19.5pt;z-index:251670528;visibility:visible;mso-wrap-style:square;mso-width-percent:0;mso-height-percent:0;mso-wrap-distance-left:9pt;mso-wrap-distance-top:0;mso-wrap-distance-right:9pt;mso-wrap-distance-bottom:0;mso-position-horizontal:absolute;mso-position-horizontal-relative:text;mso-position-vertical:absolute;mso-position-vertical-relative:text;mso-width-percent:0;mso-height-percent:0;mso-width-relative:margin;mso-height-relative:margin;v-text-anchor:top" o:gfxdata="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" filled="f" stroked="f">
+                <v:textbox>
+                  <w:txbxContent>
+                    <w:p>
+                      <w:r>
+                        <w:t>8-bit</w:t>
+                      </w:r>
+                      <w:r>
+                        <w:t xml:space="preserve"> ADC</w:t>
+                      </w:r>
+                    </w:p>
+                  </w:txbxContent>
+                </v:textbox>
+              </v:shape>
+            </w:pict>
+          </mc:Fallback>
+        </mc:AlternateContent>
+      </w:r>
+      <w:r>
+        <w:rPr>
+          <w:noProof/>
+        </w:rPr>
+        <mc:AlternateContent>
+          <mc:Choice Requires="wps">
+            <w:drawing>
+              <wp:anchor distT="0" distB="0" distL="114300" distR="114300" simplePos="0" relativeHeight="251660288" behindDoc="0" locked="0" layoutInCell="1" allowOverlap="1" wp14:anchorId="235BC2BB" wp14:editId="40478FB9">
+                <wp:simplePos x="0" y="0"/>
+                <wp:positionH relativeFrom="column">
+                  <wp:posOffset>1123950</wp:posOffset>
+                </wp:positionH>
+                <wp:positionV relativeFrom="paragraph">
+                  <wp:posOffset>1680845</wp:posOffset>
+                </wp:positionV>
+                <wp:extent cx="1066800" cy="447675"/>
+                <wp:effectExtent l="0" t="0" r="19050" b="28575"/>
+                <wp:wrapNone/>
+                <wp:docPr id="2" name="Rectangle 2"/>
+                <wp:cNvGraphicFramePr/>
+                <a:graphic xmlns:a="http://schemas.openxmlformats.org/drawingml/2006/main">
+                  <a:graphicData uri="http://schemas.microsoft.com/office/word/2010/wordprocessingShape">
+                    <wps:wsp>
+                      <wps:cNvSpPr/>
+                      <wps:spPr>
+                        <a:xfrm>
+                          <a:off x="0" y="0"/>
+                          <a:ext cx="1066800" cy="447675"/>
+                        </a:xfrm>
+                        <a:prstGeom prst="rect">
+                          <a:avLst/>
+                        </a:prstGeom>
+                      </wps:spPr>
+                      <wps:style>
+                        <a:lnRef idx="3">
+                          <a:schemeClr val="lt1"/>
+                        </a:lnRef>
+                        <a:fillRef idx="1">
+                          <a:schemeClr val="accent3"/>
+                        </a:fillRef>
+                        <a:effectRef idx="1">
+                          <a:schemeClr val="accent3"/>
+                        </a:effectRef>
+                        <a:fontRef idx="minor">
+                          <a:schemeClr val="lt1"/>
+                        </a:fontRef>
+                      </wps:style>
+                      <wps:txbx>
+                        <w:txbxContent>
+                          <w:p>
+                            <w:pPr>
+                              <w:jc w:val="center"/>
+                            </w:pPr>
+                            <w:r>
+                              <w:t>Moisture Sensor</w:t>
+                            </w:r>
+                          </w:p>
+                        </w:txbxContent>
+                      </wps:txbx>
+                      <wps:bodyPr rot="0" spcFirstLastPara="0" vertOverflow="overflow" horzOverflow="overflow" vert="horz" wrap="square" lIns="91440" tIns="45720" rIns="91440" bIns="45720" numCol="1" spcCol="0" rtlCol="0" fromWordArt="0" anchor="ctr" anchorCtr="0" forceAA="0" compatLnSpc="1">
+                        <a:prstTxWarp prst="textNoShape">
+                          <a:avLst/>
+                        </a:prstTxWarp>
+                        <a:noAutofit/>
+                      </wps:bodyPr>
+                    </wps:wsp>
+                  </a:graphicData>
+                </a:graphic>
+                <wp14:sizeRelH relativeFrom="margin">
+                  <wp14:pctWidth>0</wp14:pctWidth>
+                </wp14:sizeRelH>
+                <wp14:sizeRelV relativeFrom="margin">
+                  <wp14:pctHeight>0</wp14:pctHeight>
+                </wp14:sizeRelV>
+              </wp:anchor>
+            </w:drawing>
+          </mc:Choice>
+          <mc:Fallback>
+            <w:pict>
+              <v:rect w14:anchorId="235BC2BB" id="Rectangle 2" o:spid="_x0000_s1028" style="position:absolute;margin-left:88.5pt;margin-top:132.35pt;width:84pt;height:35.25pt;z-index:251660288;visibility:visible;mso-wrap-style:square;mso-width-percent:0;mso-height-percent:0;mso-wrap-distance-left:9pt;mso-wrap-distance-top:0;mso-wrap-distance-right:9pt;mso-wrap-distance-bottom:0;mso-position-horizontal:absolute;mso-position-horizontal-relative:text;mso-position-vertical:absolute;mso-position-vertical-relative:text;mso-width-percent:0;mso-height-percent:0;mso-width-relative:margin;mso-height-relative:margin;v-text-anchor:middle" o:gfxdata="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" fillcolor="#a5a5a5 [3206]" strokecolor="white [3201]" strokeweight="1.5pt">
+                <v:textbox>
+                  <w:txbxContent>
+                    <w:p>
+                      <w:pPr>
+                        <w:jc w:val="center"/>
+                      </w:pPr>
+                      <w:r>
+                        <w:t>Moisture Sensor</w:t>
+                      </w:r>
+                    </w:p>
+                  </w:txbxContent>
+                </v:textbox>
+              </v:rect>
+            </w:pict>
+          </mc:Fallback>
+        </mc:AlternateContent>
+      </w:r>
+      <w:r>
+        <w:rPr>
+          <w:noProof/>
+        </w:rPr>
+        <mc:AlternateContent>
+          <mc:Choice Requires="wps">
+            <w:drawing>
+              <wp:anchor distT="0" distB="0" distL="114300" distR="114300" simplePos="0" relativeHeight="251666432" behindDoc="0" locked="0" layoutInCell="1" allowOverlap="1" wp14:anchorId="7D408FD0" wp14:editId="054108B4">
+                <wp:simplePos x="0" y="0"/>
+                <wp:positionH relativeFrom="column">
+                  <wp:posOffset>2190750</wp:posOffset>
+                </wp:positionH>
+                <wp:positionV relativeFrom="paragraph">
+                  <wp:posOffset>1890394</wp:posOffset>
+                </wp:positionV>
+                <wp:extent cx="647700" cy="45719"/>
+                <wp:effectExtent l="0" t="38100" r="38100" b="88265"/>
+                <wp:wrapNone/>
+                <wp:docPr id="10" name="Straight Arrow Connector 10"/>
+                <wp:cNvGraphicFramePr/>
+                <a:graphic xmlns:a="http://schemas.openxmlformats.org/drawingml/2006/main">
+                  <a:graphicData uri="http://schemas.microsoft.com/office/word/2010/wordprocessingShape">
+                    <wps:wsp>
+                      <wps:cNvCnPr/>
+                      <wps:spPr>
+                        <a:xfrm>
+                          <a:off x="0" y="0"/>
+                          <a:ext cx="647700" cy="45719"/>
+                        </a:xfrm>
+                        <a:prstGeom prst="straightConnector1">
+                          <a:avLst/>
+                        </a:prstGeom>
+                        <a:ln>
+                          <a:tailEnd type="triangle"/>
+                        </a:ln>
+                      </wps:spPr>
+                      <wps:style>
+                        <a:lnRef idx="1">
+                          <a:schemeClr val="accent3"/>
+                        </a:lnRef>
+                        <a:fillRef idx="0">
+                          <a:schemeClr val="accent3"/>
+                        </a:fillRef>
+                        <a:effectRef idx="0">
+                          <a:schemeClr val="accent3"/>
+                        </a:effectRef>
+                        <a:fontRef idx="minor">
+                          <a:schemeClr val="tx1"/>
+                        </a:fontRef>
+                      </wps:style>
+                      <wps:bodyPr/>
+                    </wps:wsp>
+                  </a:graphicData>
+                </a:graphic>
+                <wp14:sizeRelH relativeFrom="margin">
+                  <wp14:pctWidth>0</wp14:pctWidth>
+                </wp14:sizeRelH>
+                <wp14:sizeRelV relativeFrom="margin">
+                  <wp14:pctHeight>0</wp14:pctHeight>
+                </wp14:sizeRelV>
+              </wp:anchor>
+            </w:drawing>
+          </mc:Choice>
+          <mc:Fallback>
+            <w:pict>
+              <v:shapetype w14:anchorId="11E37AB8" id="_x0000_t32" coordsize="21600,21600" o:spt="32" o:oned="t" path="m,l21600,21600e" filled="f">
+                <v:path arrowok="t" fillok="f" o:connecttype="none"/>
+                <o:lock v:ext="edit" shapetype="t"/>
+              </v:shapetype>
+              <v:shape id="Straight Arrow Connector 10" o:spid="_x0000_s1026" type="#_x0000_t32" style="position:absolute;margin-left:172.5pt;margin-top:148.85pt;width:51pt;height:3.6pt;z-index:251666432;visibility:visible;mso-wrap-style:square;mso-width-percent:0;mso-height-percent:0;mso-wrap-distance-left:9pt;mso-wrap-distance-top:0;mso-wrap-distance-right:9pt;mso-wrap-distance-bottom:0;mso-position-horizontal:absolute;mso-position-horizontal-relative:text;mso-position-vertical:absolute;mso-position-vertical-relative:text;mso-width-percent:0;mso-height-percent:0;mso-width-relative:margin;mso-height-relative:margin" o:gfxdata="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" strokecolor="#a5a5a5 [3206]" strokeweight=".5pt">
+                <v:stroke endarrow="block" joinstyle="miter"/>
+              </v:shape>
+            </w:pict>
+          </mc:Fallback>
+        </mc:AlternateContent>
+      </w:r>
+      <w:r>
+        <w:rPr>
+          <w:noProof/>
+        </w:rPr>
+        <mc:AlternateContent>
+          <mc:Choice Requires="wps">
+            <w:drawing>
+              <wp:anchor distT="0" distB="0" distL="114300" distR="114300" simplePos="0" relativeHeight="251672576" behindDoc="0" locked="0" layoutInCell="1" allowOverlap="1" wp14:anchorId="09D811C5" wp14:editId="07DA4ADC">
+                <wp:simplePos x="0" y="0"/>
+                <wp:positionH relativeFrom="column">
+                  <wp:posOffset>6086475</wp:posOffset>
+                </wp:positionH>
+                <wp:positionV relativeFrom="paragraph">
+                  <wp:posOffset>2214245</wp:posOffset>
+                </wp:positionV>
+                <wp:extent cx="1104900" cy="838200"/>
+                <wp:effectExtent l="0" t="0" r="0" b="0"/>
+                <wp:wrapNone/>
+                <wp:docPr id="17" name="Text Box 17"/>
+                <wp:cNvGraphicFramePr/>
+                <a:graphic xmlns:a="http://schemas.openxmlformats.org/drawingml/2006/main">
+                  <a:graphicData uri="http://schemas.microsoft.com/office/word/2010/wordprocessingShape">
+                    <wps:wsp>
+                      <wps:cNvSpPr txBox="1"/>
+                      <wps:spPr>
+                        <a:xfrm>
+                          <a:off x="0" y="0"/>
+                          <a:ext cx="1104900" cy="838200"/>
+                        </a:xfrm>
+                        <a:prstGeom prst="rect">
+                          <a:avLst/>
+                        </a:prstGeom>
+                        <a:noFill/>
+                        <a:ln>
+                          <a:noFill/>
+                        </a:ln>
+                      </wps:spPr>
+                      <wps:style>
+                        <a:lnRef idx="0">
+                          <a:scrgbClr r="0" g="0" b="0"/>
+                        </a:lnRef>
+                        <a:fillRef idx="0">
+                          <a:scrgbClr r="0" g="0" b="0"/>
+                        </a:fillRef>
+                        <a:effectRef idx="0">
+                          <a:scrgbClr r="0" g="0" b="0"/>
+                        </a:effectRef>
+                        <a:fontRef idx="minor">
+                          <a:schemeClr val="accent4"/>
+                        </a:fontRef>
+                      </wps:style>
+                      <wps:txbx>
+                        <w:txbxContent>
+                          <w:p>
+                            <w:r>
+                              <w:t>Open for X seconds – determined by microcontroller</w:t>
+                            </w:r>
+                          </w:p>
+                        </w:txbxContent>
+                      </wps:txbx>
+                      <wps:bodyPr rot="0" spcFirstLastPara="0" vertOverflow="overflow" horzOverflow="overflow" vert="horz" wrap="square" lIns="91440" tIns="45720" rIns="91440" bIns="45720" numCol="1" spcCol="0" rtlCol="0" fromWordArt="0" anchor="t" anchorCtr="0" forceAA="0" compatLnSpc="1">
+                        <a:prstTxWarp prst="textNoShape">
+                          <a:avLst/>
+                        </a:prstTxWarp>
+                        <a:noAutofit/>
+                      </wps:bodyPr>
+                    </wps:wsp>
+                  </a:graphicData>
+                </a:graphic>
+                <wp14:sizeRelH relativeFrom="margin">
+                  <wp14:pctWidth>0</wp14:pctWidth>
+                </wp14:sizeRelH>
+                <wp14:sizeRelV relativeFrom="margin">
+                  <wp14:pctHeight>0</wp14:pctHeight>
+                </wp14:sizeRelV>
+              </wp:anchor>
+            </w:drawing>
+          </mc:Choice>
+          <mc:Fallback>
+            <w:pict>
+              <v:shape w14:anchorId="09D811C5" id="Text Box 17" o:spid="_x0000_s1029" type="#_x0000_t202" style="position:absolute;margin-left:479.25pt;margin-top:174.35pt;width:87pt;height:66pt;z-index:251672576;visibility:visible;mso-wrap-style:square;mso-width-percent:0;mso-height-percent:0;mso-wrap-distance-left:9pt;mso-wrap-distance-top:0;mso-wrap-distance-right:9pt;mso-wrap-distance-bottom:0;mso-position-horizontal:absolute;mso-position-horizontal-relative:text;mso-position-vertical:absolute;mso-position-vertical-relative:text;mso-width-percent:0;mso-height-percent:0;mso-width-relative:margin;mso-height-relative:margin;v-text-anchor:top" o:gfxdata="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" filled="f" stroked="f">
+                <v:textbox>
+                  <w:txbxContent>
+                    <w:p>
+                      <w:r>
+                        <w:t>Open for X seconds – determined by microcontroller</w:t>
+                      </w:r>
+                    </w:p>
+                  </w:txbxContent>
+                </v:textbox>
+              </v:shape>
+            </w:pict>
+          </mc:Fallback>
+        </mc:AlternateContent>
+      </w:r>
+      <w:r>
+        <w:rPr>
+          <w:noProof/>
+        </w:rPr>
+        <mc:AlternateContent>
+          <mc:Choice Requires="wps">
+            <w:drawing>
+              <wp:anchor distT="0" distB="0" distL="114300" distR="114300" simplePos="0" relativeHeight="251669504" behindDoc="0" locked="0" layoutInCell="1" allowOverlap="1" wp14:anchorId="757E9CB5" wp14:editId="731C5EB5">
+                <wp:simplePos x="0" y="0"/>
+                <wp:positionH relativeFrom="column">
+                  <wp:posOffset>5543550</wp:posOffset>
+                </wp:positionH>
+                <wp:positionV relativeFrom="paragraph">
+                  <wp:posOffset>1633220</wp:posOffset>
+                </wp:positionV>
+                <wp:extent cx="685800" cy="400050"/>
+                <wp:effectExtent l="0" t="0" r="0" b="0"/>
+                <wp:wrapNone/>
+                <wp:docPr id="13" name="Text Box 13"/>
+                <wp:cNvGraphicFramePr/>
+                <a:graphic xmlns:a="http://schemas.openxmlformats.org/drawingml/2006/main">
+                  <a:graphicData uri="http://schemas.microsoft.com/office/word/2010/wordprocessingShape">
+                    <wps:wsp>
+                      <wps:cNvSpPr txBox="1"/>
+                      <wps:spPr>
+                        <a:xfrm>
+                          <a:off x="0" y="0"/>
+                          <a:ext cx="685800" cy="400050"/>
+                        </a:xfrm>
+                        <a:prstGeom prst="rect">
+                          <a:avLst/>
+                        </a:prstGeom>
+                        <a:noFill/>
+                        <a:ln>
+                          <a:noFill/>
+                        </a:ln>
+                      </wps:spPr>
+                      <wps:style>
+                        <a:lnRef idx="0">
+                          <a:scrgbClr r="0" g="0" b="0"/>
+                        </a:lnRef>
+                        <a:fillRef idx="0">
+                          <a:scrgbClr r="0" g="0" b="0"/>
+                        </a:fillRef>
+                        <a:effectRef idx="0">
+                          <a:scrgbClr r="0" g="0" b="0"/>
+                        </a:effectRef>
+                        <a:fontRef idx="minor">
+                          <a:schemeClr val="accent4"/>
+                        </a:fontRef>
+                      </wps:style>
+                      <wps:txbx>
+                        <w:txbxContent>
+                          <w:p>
+                            <w:r>
+                              <w:t>300 mA</w:t>
+                            </w:r>
+                          </w:p>
+                        </w:txbxContent>
+                      </wps:txbx>
+                      <wps:bodyPr rot="0" spcFirstLastPara="0" vertOverflow="overflow" horzOverflow="overflow" vert="horz" wrap="square" lIns="91440" tIns="45720" rIns="91440" bIns="45720" numCol="1" spcCol="0" rtlCol="0" fromWordArt="0" anchor="t" anchorCtr="0" forceAA="0" compatLnSpc="1">
+                        <a:prstTxWarp prst="textNoShape">
+                          <a:avLst/>
+                        </a:prstTxWarp>
+                        <a:noAutofit/>
+                      </wps:bodyPr>
+                    </wps:wsp>
+                  </a:graphicData>
+                </a:graphic>
+                <wp14:sizeRelH relativeFrom="margin">
+                  <wp14:pctWidth>0</wp14:pctWidth>
+                </wp14:sizeRelH>
+                <wp14:sizeRelV relativeFrom="margin">
+                  <wp14:pctHeight>0</wp14:pctHeight>
+                </wp14:sizeRelV>
+              </wp:anchor>
+            </w:drawing>
+          </mc:Choice>
+          <mc:Fallback>
+            <w:pict>
+              <v:shape w14:anchorId="757E9CB5" id="Text Box 13" o:spid="_x0000_s1030" type="#_x0000_t202" style="position:absolute;margin-left:436.5pt;margin-top:128.6pt;width:54pt;height:31.5pt;z-index:251669504;visibility:visible;mso-wrap-style:square;mso-width-percent:0;mso-height-percent:0;mso-wrap-distance-left:9pt;mso-wrap-distance-top:0;mso-wrap-distance-right:9pt;mso-wrap-distance-bottom:0;mso-position-horizontal:absolute;mso-position-horizontal-relative:text;mso-position-vertical:absolute;mso-position-vertical-relative:text;mso-width-percent:0;mso-height-percent:0;mso-width-relative:margin;mso-height-relative:margin;v-text-anchor:top" o:gfxdata="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" filled="f" stroked="f">
+                <v:textbox>
+                  <w:txbxContent>
+                    <w:p>
+                      <w:r>
+                        <w:t>300 mA</w:t>
+                      </w:r>
+                    </w:p>
+                  </w:txbxContent>
+                </v:textbox>
+              </v:shape>
+            </w:pict>
+          </mc:Fallback>
+        </mc:AlternateContent>
+      </w:r>
+      <w:r>
+        <w:rPr>
+          <w:noProof/>
+        </w:rPr>
+        <mc:AlternateContent>
+          <mc:Choice Requires="wps">
+            <w:drawing>
+              <wp:anchor distT="0" distB="0" distL="114300" distR="114300" simplePos="0" relativeHeight="251671552" behindDoc="0" locked="0" layoutInCell="1" allowOverlap="1" wp14:anchorId="5A6F31A9" wp14:editId="0A58525A">
+                <wp:simplePos x="0" y="0"/>
+                <wp:positionH relativeFrom="column">
+                  <wp:posOffset>3124200</wp:posOffset>
+                </wp:positionH>
+                <wp:positionV relativeFrom="paragraph">
+                  <wp:posOffset>3385820</wp:posOffset>
+                </wp:positionV>
+                <wp:extent cx="1085850" cy="257175"/>
+                <wp:effectExtent l="0" t="0" r="0" b="9525"/>
+                <wp:wrapNone/>
+                <wp:docPr id="16" name="Text Box 16"/>
+                <wp:cNvGraphicFramePr/>
+                <a:graphic xmlns:a="http://schemas.openxmlformats.org/drawingml/2006/main">
+                  <a:graphicData uri="http://schemas.microsoft.com/office/word/2010/wordprocessingShape">
+                    <wps:wsp>
+                      <wps:cNvSpPr txBox="1"/>
+                      <wps:spPr>
+                        <a:xfrm>
+                          <a:off x="0" y="0"/>
+                          <a:ext cx="1085850" cy="257175"/>
+                        </a:xfrm>
+                        <a:prstGeom prst="rect">
+                          <a:avLst/>
+                        </a:prstGeom>
+                        <a:noFill/>
+                        <a:ln>
+                          <a:noFill/>
+                        </a:ln>
+                      </wps:spPr>
+                      <wps:style>
+                        <a:lnRef idx="0">
+                          <a:scrgbClr r="0" g="0" b="0"/>
+                        </a:lnRef>
+                        <a:fillRef idx="0">
+                          <a:scrgbClr r="0" g="0" b="0"/>
+                        </a:fillRef>
+                        <a:effectRef idx="0">
+                          <a:scrgbClr r="0" g="0" b="0"/>
+                        </a:effectRef>
+                        <a:fontRef idx="minor">
+                          <a:schemeClr val="accent4"/>
+                        </a:fontRef>
+                      </wps:style>
+                      <wps:txbx>
+                        <w:txbxContent>
+                          <w:p>
+                            <w:r>
+                              <w:t>12 V and 5 V</w:t>
+                            </w:r>
+                          </w:p>
+                        </w:txbxContent>
+                      </wps:txbx>
+                      <wps:bodyPr rot="0" spcFirstLastPara="0" vertOverflow="overflow" horzOverflow="overflow" vert="horz" wrap="square" lIns="91440" tIns="45720" rIns="91440" bIns="45720" numCol="1" spcCol="0" rtlCol="0" fromWordArt="0" anchor="t" anchorCtr="0" forceAA="0" compatLnSpc="1">
+                        <a:prstTxWarp prst="textNoShape">
+                          <a:avLst/>
+                        </a:prstTxWarp>
+                        <a:noAutofit/>
+                      </wps:bodyPr>
+                    </wps:wsp>
+                  </a:graphicData>
+                </a:graphic>
+                <wp14:sizeRelH relativeFrom="margin">
+                  <wp14:pctWidth>0</wp14:pctWidth>
+                </wp14:sizeRelH>
+                <wp14:sizeRelV relativeFrom="margin">
+                  <wp14:pctHeight>0</wp14:pctHeight>
+                </wp14:sizeRelV>
+              </wp:anchor>
+            </w:drawing>
+          </mc:Choice>
+          <mc:Fallback>
+            <w:pict>
+              <v:shape w14:anchorId="5A6F31A9" id="Text Box 16" o:spid="_x0000_s1031" type="#_x0000_t202" style="position:absolute;margin-left:246pt;margin-top:266.6pt;width:85.5pt;height:20.25pt;z-index:251671552;visibility:visible;mso-wrap-style:square;mso-width-percent:0;mso-height-percent:0;mso-wrap-distance-left:9pt;mso-wrap-distance-top:0;mso-wrap-distance-right:9pt;mso-wrap-distance-bottom:0;mso-position-horizontal:absolute;mso-position-horizontal-relative:text;mso-position-vertical:absolute;mso-position-vertical-relative:text;mso-width-percent:0;mso-height-percent:0;mso-width-relative:margin;mso-height-relative:margin;v-text-anchor:top" o:gfxdata="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" filled="f" stroked="f">
+                <v:textbox>
+                  <w:txbxContent>
+                    <w:p>
+                      <w:r>
+                        <w:t>12 V and 5 V</w:t>
+                      </w:r>
+                    </w:p>
+                  </w:txbxContent>
+                </v:textbox>
+              </v:shape>
+            </w:pict>
+          </mc:Fallback>
+        </mc:AlternateContent>
+      </w:r>
+      <w:r>
+        <w:rPr>
+          <w:noProof/>
+        </w:rPr>
+        <mc:AlternateContent>
+          <mc:Choice Requires="wps">
+            <w:drawing>
+              <wp:anchor distT="0" distB="0" distL="114300" distR="114300" simplePos="0" relativeHeight="251668480" behindDoc="0" locked="0" layoutInCell="1" allowOverlap="1" wp14:anchorId="503AB83C" wp14:editId="467821B3">
+                <wp:simplePos x="0" y="0"/>
+                <wp:positionH relativeFrom="column">
+                  <wp:posOffset>5591175</wp:posOffset>
+                </wp:positionH>
+                <wp:positionV relativeFrom="paragraph">
+                  <wp:posOffset>1871345</wp:posOffset>
+                </wp:positionV>
+                <wp:extent cx="514350" cy="9525"/>
+                <wp:effectExtent l="0" t="76200" r="19050" b="85725"/>
+                <wp:wrapNone/>
+                <wp:docPr id="12" name="Straight Arrow Connector 12"/>
+                <wp:cNvGraphicFramePr/>
+                <a:graphic xmlns:a="http://schemas.openxmlformats.org/drawingml/2006/main">
+                  <a:graphicData uri="http://schemas.microsoft.com/office/word/2010/wordprocessingShape">
+                    <wps:wsp>
+                      <wps:cNvCnPr/>
+                      <wps:spPr>
+                        <a:xfrm flipV="1">
+                          <a:off x="0" y="0"/>
+                          <a:ext cx="514350" cy="9525"/>
+                        </a:xfrm>
+                        <a:prstGeom prst="straightConnector1">
+                          <a:avLst/>
+                        </a:prstGeom>
+                        <a:ln>
+                          <a:tailEnd type="triangle"/>
+                        </a:ln>
+                      </wps:spPr>
+                      <wps:style>
+                        <a:lnRef idx="1">
+                          <a:schemeClr val="accent3"/>
+                        </a:lnRef>
+                        <a:fillRef idx="0">
+                          <a:schemeClr val="accent3"/>
+                        </a:fillRef>
+                        <a:effectRef idx="0">
+                          <a:schemeClr val="accent3"/>
+                        </a:effectRef>
+                        <a:fontRef idx="minor">
+                          <a:schemeClr val="tx1"/>
+                        </a:fontRef>
+                      </wps:style>
+                      <wps:bodyPr/>
+                    </wps:wsp>
+                  </a:graphicData>
+                </a:graphic>
+              </wp:anchor>
+            </w:drawing>
+          </mc:Choice>
+          <mc:Fallback>
+            <w:pict>
+              <v:shape w14:anchorId="6F5D189A" id="Straight Arrow Connector 12" o:spid="_x0000_s1026" type="#_x0000_t32" style="position:absolute;margin-left:440.25pt;margin-top:147.35pt;width:40.5pt;height:.75pt;flip:y;z-index:251668480;visibility:visible;mso-wrap-style:square;mso-wrap-distance-left:9pt;mso-wrap-distance-top:0;mso-wrap-distance-right:9pt;mso-wrap-distance-bottom:0;mso-position-horizontal:absolute;mso-position-horizontal-relative:text;mso-position-vertical:absolute;mso-position-vertical-relative:text" o:gfxdata="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" strokecolor="#a5a5a5 [3206]" strokeweight=".5pt">
+                <v:stroke endarrow="block" joinstyle="miter"/>
+              </v:shape>
+            </w:pict>
+          </mc:Fallback>
+        </mc:AlternateContent>
+      </w:r>
+      <w:r>
+        <w:rPr>
+          <w:noProof/>
+        </w:rPr>
+        <mc:AlternateContent>
+          <mc:Choice Requires="wps">
+            <w:drawing>
+              <wp:anchor distT="0" distB="0" distL="114300" distR="114300" simplePos="0" relativeHeight="251664384" behindDoc="0" locked="0" layoutInCell="1" allowOverlap="1" wp14:anchorId="451D8445" wp14:editId="0C0EDE1A">
+                <wp:simplePos x="0" y="0"/>
+                <wp:positionH relativeFrom="column">
+                  <wp:posOffset>6105525</wp:posOffset>
+                </wp:positionH>
+                <wp:positionV relativeFrom="paragraph">
+                  <wp:posOffset>1604645</wp:posOffset>
+                </wp:positionV>
+                <wp:extent cx="904875" cy="619125"/>
+                <wp:effectExtent l="0" t="0" r="28575" b="28575"/>
+                <wp:wrapNone/>
+                <wp:docPr id="4" name="Rectangle 4"/>
+                <wp:cNvGraphicFramePr/>
+                <a:graphic xmlns:a="http://schemas.openxmlformats.org/drawingml/2006/main">
+                  <a:graphicData uri="http://schemas.microsoft.com/office/word/2010/wordprocessingShape">
+                    <wps:wsp>
+                      <wps:cNvSpPr/>
+                      <wps:spPr>
+                        <a:xfrm>
+                          <a:off x="0" y="0"/>
+                          <a:ext cx="904875" cy="619125"/>
+                        </a:xfrm>
+                        <a:prstGeom prst="rect">
+                          <a:avLst/>
+                        </a:prstGeom>
+                      </wps:spPr>
+                      <wps:style>
+                        <a:lnRef idx="3">
+                          <a:schemeClr val="lt1"/>
+                        </a:lnRef>
+                        <a:fillRef idx="1">
+                          <a:schemeClr val="accent3"/>
+                        </a:fillRef>
+                        <a:effectRef idx="1">
+                          <a:schemeClr val="accent3"/>
+                        </a:effectRef>
+                        <a:fontRef idx="minor">
+                          <a:schemeClr val="lt1"/>
+                        </a:fontRef>
+                      </wps:style>
+                      <wps:txbx>
+                        <w:txbxContent>
+                          <w:p>
+                            <w:pPr>
+                              <w:jc w:val="center"/>
+                            </w:pPr>
+                            <w:r>
+                              <w:t>Valve</w:t>
+                            </w:r>
+                          </w:p>
+                        </w:txbxContent>
+                      </wps:txbx>
+                      <wps:bodyPr rot="0" spcFirstLastPara="0" vertOverflow="overflow" horzOverflow="overflow" vert="horz" wrap="square" lIns="91440" tIns="45720" rIns="91440" bIns="45720" numCol="1" spcCol="0" rtlCol="0" fromWordArt="0" anchor="ctr" anchorCtr="0" forceAA="0" compatLnSpc="1">
+                        <a:prstTxWarp prst="textNoShape">
+                          <a:avLst/>
+                        </a:prstTxWarp>
+                        <a:noAutofit/>
+                      </wps:bodyPr>
+                    </wps:wsp>
+                  </a:graphicData>
+                </a:graphic>
+              </wp:anchor>
+            </w:drawing>
+          </mc:Choice>
+          <mc:Fallback>
+            <w:pict>
+              <v:rect w14:anchorId="451D8445" id="Rectangle 4" o:spid="_x0000_s1032" style="position:absolute;margin-left:480.75pt;margin-top:126.35pt;width:71.25pt;height:48.75pt;z-index:251664384;visibility:visible;mso-wrap-style:square;mso-wrap-distance-left:9pt;mso-wrap-distance-top:0;mso-wrap-distance-right:9pt;mso-wrap-distance-bottom:0;mso-position-horizontal:absolute;mso-position-horizontal-relative:text;mso-position-vertical:absolute;mso-position-vertical-relative:text;v-text-anchor:middle" o:gfxdata="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" fillcolor="#a5a5a5 [3206]" strokecolor="white [3201]" strokeweight="1.5pt">
+                <v:textbox>
+                  <w:txbxContent>
+                    <w:p>
+                      <w:pPr>
+                        <w:jc w:val="center"/>
+                      </w:pPr>
+                      <w:r>
+                        <w:t>Valve</w:t>
+                      </w:r>
+                    </w:p>
+                  </w:txbxContent>
+                </v:textbox>
+              </v:rect>
+            </w:pict>
+          </mc:Fallback>
+        </mc:AlternateContent>
+      </w:r>
+      <w:r>
+        <w:rPr>
+          <w:noProof/>
+        </w:rPr>
+        <mc:AlternateContent>
+          <mc:Choice Requires="wps">
+            <w:drawing>
+              <wp:anchor distT="0" distB="0" distL="114300" distR="114300" simplePos="0" relativeHeight="251667456" behindDoc="0" locked="0" layoutInCell="1" allowOverlap="1" wp14:anchorId="127C361D" wp14:editId="0DE3C92C">
+                <wp:simplePos x="0" y="0"/>
+                <wp:positionH relativeFrom="column">
+                  <wp:posOffset>4362450</wp:posOffset>
+                </wp:positionH>
+                <wp:positionV relativeFrom="paragraph">
+                  <wp:posOffset>1861820</wp:posOffset>
+                </wp:positionV>
+                <wp:extent cx="504825" cy="19050"/>
+                <wp:effectExtent l="0" t="76200" r="28575" b="76200"/>
+                <wp:wrapNone/>
+                <wp:docPr id="11" name="Straight Arrow Connector 11"/>
+                <wp:cNvGraphicFramePr/>
+                <a:graphic xmlns:a="http://schemas.openxmlformats.org/drawingml/2006/main">
+                  <a:graphicData uri="http://schemas.microsoft.com/office/word/2010/wordprocessingShape">
+                    <wps:wsp>
+                      <wps:cNvCnPr/>
+                      <wps:spPr>
+                        <a:xfrm flipV="1">
+                          <a:off x="0" y="0"/>
+                          <a:ext cx="504825" cy="19050"/>
+                        </a:xfrm>
+                        <a:prstGeom prst="straightConnector1">
+                          <a:avLst/>
+                        </a:prstGeom>
+                        <a:ln>
+                          <a:tailEnd type="triangle"/>
+                        </a:ln>
+                      </wps:spPr>
+                      <wps:style>
+                        <a:lnRef idx="1">
+                          <a:schemeClr val="accent3"/>
+                        </a:lnRef>
+                        <a:fillRef idx="0">
+                          <a:schemeClr val="accent3"/>
+                        </a:fillRef>
+                        <a:effectRef idx="0">
+                          <a:schemeClr val="accent3"/>
+                        </a:effectRef>
+                        <a:fontRef idx="minor">
+                          <a:schemeClr val="tx1"/>
+                        </a:fontRef>
+                      </wps:style>
+                      <wps:bodyPr/>
+                    </wps:wsp>
+                  </a:graphicData>
+                </a:graphic>
+              </wp:anchor>
+            </w:drawing>
+          </mc:Choice>
+          <mc:Fallback>
+            <w:pict>
+              <v:shape w14:anchorId="3E459C2D" id="Straight Arrow Connector 11" o:spid="_x0000_s1026" type="#_x0000_t32" style="position:absolute;margin-left:343.5pt;margin-top:146.6pt;width:39.75pt;height:1.5pt;flip:y;z-index:251667456;visibility:visible;mso-wrap-style:square;mso-wrap-distance-left:9pt;mso-wrap-distance-top:0;mso-wrap-distance-right:9pt;mso-wrap-distance-bottom:0;mso-position-horizontal:absolute;mso-position-horizontal-relative:text;mso-position-vertical:absolute;mso-position-vertical-relative:text" o:gfxdata="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" strokecolor="#a5a5a5 [3206]" strokeweight=".5pt">
+                <v:stroke endarrow="block" joinstyle="miter"/>
+              </v:shape>
+            </w:pict>
+          </mc:Fallback>
+        </mc:AlternateContent>
+      </w:r>
+      <w:r>
+        <w:rPr>
+          <w:noProof/>
+        </w:rPr>
+        <mc:AlternateContent>
+          <mc:Choice Requires="wps">
+            <w:drawing>
+              <wp:anchor distT="0" distB="0" distL="114300" distR="114300" simplePos="0" relativeHeight="251665408" behindDoc="0" locked="0" layoutInCell="1" allowOverlap="1" wp14:anchorId="6B68C9F6" wp14:editId="4B728E56">
+                <wp:simplePos x="0" y="0"/>
+                <wp:positionH relativeFrom="column">
+                  <wp:posOffset>3609658</wp:posOffset>
+                </wp:positionH>
+                <wp:positionV relativeFrom="paragraph">
+                  <wp:posOffset>2347595</wp:posOffset>
+                </wp:positionV>
+                <wp:extent cx="45720" cy="495300"/>
+                <wp:effectExtent l="38100" t="38100" r="49530" b="19050"/>
+                <wp:wrapNone/>
+                <wp:docPr id="8" name="Straight Arrow Connector 8"/>
+                <wp:cNvGraphicFramePr/>
+                <a:graphic xmlns:a="http://schemas.openxmlformats.org/drawingml/2006/main">
+                  <a:graphicData uri="http://schemas.microsoft.com/office/word/2010/wordprocessingShape">
+                    <wps:wsp>
+                      <wps:cNvCnPr/>
+                      <wps:spPr>
+                        <a:xfrm flipH="1" flipV="1">
+                          <a:off x="0" y="0"/>
+                          <a:ext cx="45720" cy="495300"/>
+                        </a:xfrm>
+                        <a:prstGeom prst="straightConnector1">
+                          <a:avLst/>
+                        </a:prstGeom>
+                        <a:ln>
+                          <a:tailEnd type="triangle"/>
+                        </a:ln>
+                      </wps:spPr>
+                      <wps:style>
+                        <a:lnRef idx="1">
+                          <a:schemeClr val="accent3"/>
+                        </a:lnRef>
+                        <a:fillRef idx="0">
+                          <a:schemeClr val="accent3"/>
+                        </a:fillRef>
+                        <a:effectRef idx="0">
+                          <a:schemeClr val="accent3"/>
+                        </a:effectRef>
+                        <a:fontRef idx="minor">
+                          <a:schemeClr val="tx1"/>
+                        </a:fontRef>
+                      </wps:style>
+                      <wps:bodyPr/>
+                    </wps:wsp>
+                  </a:graphicData>
+                </a:graphic>
+                <wp14:sizeRelH relativeFrom="margin">
+                  <wp14:pctWidth>0</wp14:pctWidth>
+                </wp14:sizeRelH>
+                <wp14:sizeRelV relativeFrom="margin">
+                  <wp14:pctHeight>0</wp14:pctHeight>
+                </wp14:sizeRelV>
+              </wp:anchor>
+            </w:drawing>
+          </mc:Choice>
+          <mc:Fallback>
+            <w:pict>
+              <v:shape w14:anchorId="09FF6FEA" id="Straight Arrow Connector 8" o:spid="_x0000_s1026" type="#_x0000_t32" style="position:absolute;margin-left:284.25pt;margin-top:184.85pt;width:3.6pt;height:39pt;flip:x y;z-index:251665408;visibility:visible;mso-wrap-style:square;mso-width-percent:0;mso-height-percent:0;mso-wrap-distance-left:9pt;mso-wrap-distance-top:0;mso-wrap-distance-right:9pt;mso-wrap-distance-bottom:0;mso-position-horizontal:absolute;mso-position-horizontal-relative:text;mso-position-vertical:absolute;mso-position-vertical-relative:text;mso-width-percent:0;mso-height-percent:0;mso-width-relative:margin;mso-height-relative:margin" o:gfxdata="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" strokecolor="#a5a5a5 [3206]" strokeweight=".5pt">
+                <v:stroke endarrow="block" joinstyle="miter"/>
+              </v:shape>
+            </w:pict>
+          </mc:Fallback>
+        </mc:AlternateContent>
+      </w:r>
+      <w:r>
+        <w:rPr>
+          <w:noProof/>
+        </w:rPr>
+        <mc:AlternateContent>
+          <mc:Choice Requires="wps">
+            <w:drawing>
+              <wp:anchor distT="0" distB="0" distL="114300" distR="114300" simplePos="0" relativeHeight="251661312" behindDoc="0" locked="0" layoutInCell="1" allowOverlap="1" wp14:anchorId="6BE1E5D1" wp14:editId="0EF8B885">
+                <wp:simplePos x="0" y="0"/>
+                <wp:positionH relativeFrom="column">
+                  <wp:posOffset>3086100</wp:posOffset>
+                </wp:positionH>
+                <wp:positionV relativeFrom="paragraph">
+                  <wp:posOffset>2880995</wp:posOffset>
+                </wp:positionV>
+                <wp:extent cx="1019175" cy="552450"/>
+                <wp:effectExtent l="0" t="0" r="28575" b="19050"/>
+                <wp:wrapNone/>
+                <wp:docPr id="6" name="Rectangle 6"/>
+                <wp:cNvGraphicFramePr/>
+                <a:graphic xmlns:a="http://schemas.openxmlformats.org/drawingml/2006/main">
+                  <a:graphicData uri="http://schemas.microsoft.com/office/word/2010/wordprocessingShape">
+                    <wps:wsp>
+                      <wps:cNvSpPr/>
+                      <wps:spPr>
+                        <a:xfrm>
+                          <a:off x="0" y="0"/>
+                          <a:ext cx="1019175" cy="552450"/>
+                        </a:xfrm>
+                        <a:prstGeom prst="rect">
+                          <a:avLst/>
+                        </a:prstGeom>
+                      </wps:spPr>
+                      <wps:style>
+                        <a:lnRef idx="3">
+                          <a:schemeClr val="lt1"/>
+                        </a:lnRef>
+                        <a:fillRef idx="1">
+                          <a:schemeClr val="accent3"/>
+                        </a:fillRef>
+                        <a:effectRef idx="1">
+                          <a:schemeClr val="accent3"/>
+                        </a:effectRef>
+                        <a:fontRef idx="minor">
+                          <a:schemeClr val="lt1"/>
+                        </a:fontRef>
+                      </wps:style>
+                      <wps:txbx>
+                        <w:txbxContent>
+                          <w:p>
+                            <w:pPr>
+                              <w:jc w:val="center"/>
+                            </w:pPr>
+                            <w:r>
+                              <w:t>Power Supply</w:t>
+                            </w:r>
+                          </w:p>
+                        </w:txbxContent>
+                      </wps:txbx>
+                      <wps:bodyPr rot="0" spcFirstLastPara="0" vertOverflow="overflow" horzOverflow="overflow" vert="horz" wrap="square" lIns="91440" tIns="45720" rIns="91440" bIns="45720" numCol="1" spcCol="0" rtlCol="0" fromWordArt="0" anchor="ctr" anchorCtr="0" forceAA="0" compatLnSpc="1">
+                        <a:prstTxWarp prst="textNoShape">
+                          <a:avLst/>
+                        </a:prstTxWarp>
+                        <a:noAutofit/>
+                      </wps:bodyPr>
+                    </wps:wsp>
+                  </a:graphicData>
+                </a:graphic>
+                <wp14:sizeRelH relativeFrom="margin">
+                  <wp14:pctWidth>0</wp14:pctWidth>
+                </wp14:sizeRelH>
+                <wp14:sizeRelV relativeFrom="margin">
+                  <wp14:pctHeight>0</wp14:pctHeight>
+                </wp14:sizeRelV>
+              </wp:anchor>
+            </w:drawing>
+          </mc:Choice>
+          <mc:Fallback>
+            <w:pict>
+              <v:rect w14:anchorId="6BE1E5D1" id="Rectangle 6" o:spid="_x0000_s1033" style="position:absolute;margin-left:243pt;margin-top:226.85pt;width:80.25pt;height:43.5pt;z-index:251661312;visibility:visible;mso-wrap-style:square;mso-width-percent:0;mso-height-percent:0;mso-wrap-distance-left:9pt;mso-wrap-distance-top:0;mso-wrap-distance-right:9pt;mso-wrap-distance-bottom:0;mso-position-horizontal:absolute;mso-position-horizontal-relative:text;mso-position-vertical:absolute;mso-position-vertical-relative:text;mso-width-percent:0;mso-height-percent:0;mso-width-relative:margin;mso-height-relative:margin;v-text-anchor:middle" o:gfxdata="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" fillcolor="#a5a5a5 [3206]" strokecolor="white [3201]" strokeweight="1.5pt">
+                <v:textbox>
+                  <w:txbxContent>
+                    <w:p>
+                      <w:pPr>
+                        <w:jc w:val="center"/>
+                      </w:pPr>
+                      <w:r>
+                        <w:t>Power Supply</w:t>
+                      </w:r>
+                    </w:p>
+                  </w:txbxContent>
+                </v:textbox>
+              </v:rect>
+            </w:pict>
+          </mc:Fallback>
+        </mc:AlternateContent>
+      </w:r>
+      <w:r>
+        <w:rPr>
+          <w:noProof/>
+        </w:rPr>
+        <mc:AlternateContent>
+          <mc:Choice Requires="wps">
+            <w:drawing>
+              <wp:anchor distT="0" distB="0" distL="114300" distR="114300" simplePos="0" relativeHeight="251663360" behindDoc="0" locked="0" layoutInCell="1" allowOverlap="1" wp14:anchorId="46CA4812" wp14:editId="793D08D4">
+                <wp:simplePos x="0" y="0"/>
+                <wp:positionH relativeFrom="column">
+                  <wp:posOffset>4876800</wp:posOffset>
+                </wp:positionH>
+                <wp:positionV relativeFrom="paragraph">
+                  <wp:posOffset>1585595</wp:posOffset>
+                </wp:positionV>
+                <wp:extent cx="704850" cy="628650"/>
+                <wp:effectExtent l="0" t="0" r="19050" b="19050"/>
+                <wp:wrapNone/>
+                <wp:docPr id="3" name="Rectangle 3"/>
+                <wp:cNvGraphicFramePr/>
+                <a:graphic xmlns:a="http://schemas.openxmlformats.org/drawingml/2006/main">
+                  <a:graphicData uri="http://schemas.microsoft.com/office/word/2010/wordprocessingShape">
+                    <wps:wsp>
+                      <wps:cNvSpPr/>
+                      <wps:spPr>
+                        <a:xfrm>
+                          <a:off x="0" y="0"/>
+                          <a:ext cx="704850" cy="628650"/>
+                        </a:xfrm>
+                        <a:prstGeom prst="rect">
+                          <a:avLst/>
+                        </a:prstGeom>
+                      </wps:spPr>
+                      <wps:style>
+                        <a:lnRef idx="3">
+                          <a:schemeClr val="lt1"/>
+                        </a:lnRef>
+                        <a:fillRef idx="1">
+                          <a:schemeClr val="accent3"/>
+                        </a:fillRef>
+                        <a:effectRef idx="1">
+                          <a:schemeClr val="accent3"/>
+                        </a:effectRef>
+                        <a:fontRef idx="minor">
+                          <a:schemeClr val="lt1"/>
+                        </a:fontRef>
+                      </wps:style>
+                      <wps:txbx>
+                        <w:txbxContent>
+                          <w:p>
+                            <w:pPr>
+                              <w:jc w:val="center"/>
+                            </w:pPr>
+                            <w:r>
+                              <w:t>Power MOSFET</w:t>
+                            </w:r>
+                          </w:p>
+                        </w:txbxContent>
+                      </wps:txbx>
+                      <wps:bodyPr rot="0" spcFirstLastPara="0" vertOverflow="overflow" horzOverflow="overflow" vert="horz" wrap="square" lIns="91440" tIns="45720" rIns="91440" bIns="45720" numCol="1" spcCol="0" rtlCol="0" fromWordArt="0" anchor="ctr" anchorCtr="0" forceAA="0" compatLnSpc="1">
+                        <a:prstTxWarp prst="textNoShape">
+                          <a:avLst/>
+                        </a:prstTxWarp>
+                        <a:noAutofit/>
+                      </wps:bodyPr>
+                    </wps:wsp>
+                  </a:graphicData>
+                </a:graphic>
+              </wp:anchor>
+            </w:drawing>
+          </mc:Choice>
+          <mc:Fallback>
+            <w:pict>
+              <v:rect w14:anchorId="46CA4812" id="Rectangle 3" o:spid="_x0000_s1034" style="position:absolute;margin-left:384pt;margin-top:124.85pt;width:55.5pt;height:49.5pt;z-index:251663360;visibility:visible;mso-wrap-style:square;mso-wrap-distance-left:9pt;mso-wrap-distance-top:0;mso-wrap-distance-right:9pt;mso-wrap-distance-bottom:0;mso-position-horizontal:absolute;mso-position-horizontal-relative:text;mso-position-vertical:absolute;mso-position-vertical-relative:text;v-text-anchor:middle" o:gfxdata="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" fillcolor="#a5a5a5 [3206]" strokecolor="white [3201]" strokeweight="1.5pt">
+                <v:textbox>
+                  <w:txbxContent>
+                    <w:p>
+                      <w:pPr>
+                        <w:jc w:val="center"/>
+                      </w:pPr>
+                      <w:r>
+                        <w:t>Power MOSFET</w:t>
+                      </w:r>
+                    </w:p>
+                  </w:txbxContent>
+                </v:textbox>
+              </v:rect>
+            </w:pict>
+          </mc:Fallback>
+        </mc:AlternateContent>
+      </w:r>
+      <w:r>
+        <w:rPr>
+          <w:noProof/>
+        </w:rPr>
+        <mc:AlternateContent>
+          <mc:Choice Requires="wps">
+            <w:drawing>
+              <wp:anchor distT="0" distB="0" distL="114300" distR="114300" simplePos="0" relativeHeight="251662336" behindDoc="0" locked="0" layoutInCell="1" allowOverlap="1" wp14:anchorId="69708395" wp14:editId="1AF8E4AD">
+                <wp:simplePos x="0" y="0"/>
+                <wp:positionH relativeFrom="column">
+                  <wp:posOffset>2857500</wp:posOffset>
+                </wp:positionH>
+                <wp:positionV relativeFrom="paragraph">
+                  <wp:posOffset>1376045</wp:posOffset>
+                </wp:positionV>
+                <wp:extent cx="1495425" cy="962025"/>
+                <wp:effectExtent l="0" t="0" r="28575" b="28575"/>
+                <wp:wrapNone/>
+                <wp:docPr id="7" name="Rectangle 7"/>
+                <wp:cNvGraphicFramePr/>
+                <a:graphic xmlns:a="http://schemas.openxmlformats.org/drawingml/2006/main">
+                  <a:graphicData uri="http://schemas.microsoft.com/office/word/2010/wordprocessingShape">
+                    <wps:wsp>
+                      <wps:cNvSpPr/>
+                      <wps:spPr>
+                        <a:xfrm>
+                          <a:off x="0" y="0"/>
+                          <a:ext cx="1495425" cy="962025"/>
+                        </a:xfrm>
+                        <a:prstGeom prst="rect">
+                          <a:avLst/>
+                        </a:prstGeom>
+                      </wps:spPr>
+                      <wps:style>
+                        <a:lnRef idx="3">
+                          <a:schemeClr val="lt1"/>
+                        </a:lnRef>
+                        <a:fillRef idx="1">
+                          <a:schemeClr val="accent3"/>
+                        </a:fillRef>
+                        <a:effectRef idx="1">
+                          <a:schemeClr val="accent3"/>
+                        </a:effectRef>
+                        <a:fontRef idx="minor">
+                          <a:schemeClr val="lt1"/>
+                        </a:fontRef>
+                      </wps:style>
+                      <wps:txbx>
+                        <w:txbxContent>
+                          <w:p>
+                            <w:pPr>
+                              <w:jc w:val="center"/>
+                            </w:pPr>
+                            <w:r>
+                              <w:t>Microcontroller</w:t>
+                            </w:r>
+                          </w:p>
+                        </w:txbxContent>
+                      </wps:txbx>
+                      <wps:bodyPr rot="0" spcFirstLastPara="0" vertOverflow="overflow" horzOverflow="overflow" vert="horz" wrap="square" lIns="91440" tIns="45720" rIns="91440" bIns="45720" numCol="1" spcCol="0" rtlCol="0" fromWordArt="0" anchor="ctr" anchorCtr="0" forceAA="0" compatLnSpc="1">
+                        <a:prstTxWarp prst="textNoShape">
+                          <a:avLst/>
+                        </a:prstTxWarp>
+                        <a:noAutofit/>
+                      </wps:bodyPr>
+                    </wps:wsp>
+                  </a:graphicData>
+                </a:graphic>
+              </wp:anchor>
+            </w:drawing>
+          </mc:Choice>
+          <mc:Fallback>
+            <w:pict>
+              <v:rect w14:anchorId="69708395" id="Rectangle 7" o:spid="_x0000_s1035" style="position:absolute;margin-left:225pt;margin-top:108.35pt;width:117.75pt;height:75.75pt;z-index:251662336;visibility:visible;mso-wrap-style:square;mso-wrap-distance-left:9pt;mso-wrap-distance-top:0;mso-wrap-distance-right:9pt;mso-wrap-distance-bottom:0;mso-position-horizontal:absolute;mso-position-horizontal-relative:text;mso-position-vertical:absolute;mso-position-vertical-relative:text;v-text-anchor:middle" o:gfxdata="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" fillcolor="#a5a5a5 [3206]" strokecolor="white [3201]" strokeweight="1.5pt">
+                <v:textbox>
+                  <w:txbxContent>
+                    <w:p>
+                      <w:pPr>
+                        <w:jc w:val="center"/>
+                      </w:pPr>
+                      <w:r>
+                        <w:t>Microcontroller</w:t>
+                      </w:r>
+                    </w:p>
+                  </w:txbxContent>
+                </v:textbox>
               </v:rect>
             </w:pict>
           </mc:Fallback>
@@ -373,7 +1250,7 @@
 </file>
 
 <file path=word/styles.xml><?xml version="1.0" encoding="utf-8"?>
-<w:styles xmlns:mc="http://schemas.openxmlformats.org/markup-compatibility/2006" xmlns:r="http://schemas.openxmlformats.org/officeDocument/2006/relationships" xmlns:w="http://schemas.openxmlformats.org/wordprocessingml/2006/main" xmlns:w14="http://schemas.microsoft.com/office/word/2010/wordml" xmlns:w15="http://schemas.microsoft.com/office/word/2012/wordml" xmlns:w16se="http://schemas.microsoft.com/office/word/2015/wordml/symex" mc:Ignorable="w14 w15 w16se">
+<w:styles xmlns:mc="http://schemas.openxmlformats.org/markup-compatibility/2006" xmlns:r="http://schemas.openxmlformats.org/officeDocument/2006/relationships" xmlns:w="http://schemas.openxmlformats.org/wordprocessingml/2006/main" xmlns:w14="http://schemas.microsoft.com/office/word/2010/wordml" xmlns:w15="http://schemas.microsoft.com/office/word/2012/wordml" xmlns:w16cid="http://schemas.microsoft.com/office/word/2016/wordml/cid" xmlns:w16se="http://schemas.microsoft.com/office/word/2015/wordml/symex" mc:Ignorable="w14 w15 w16se w16cid">
   <w:docDefaults>
     <w:rPrDefault>
       <w:rPr>
@@ -389,7 +1266,7 @@
       </w:pPr>
     </w:pPrDefault>
   </w:docDefaults>
-  <w:latentStyles w:defLockedState="0" w:defUIPriority="99" w:defSemiHidden="0" w:defUnhideWhenUsed="0" w:defQFormat="0" w:count="371">
+  <w:latentStyles w:defLockedState="0" w:defUIPriority="99" w:defSemiHidden="0" w:defUnhideWhenUsed="0" w:defQFormat="0" w:count="375">
     <w:lsdException w:name="Normal" w:uiPriority="0" w:qFormat="1"/>
     <w:lsdException w:name="heading 1" w:uiPriority="9" w:qFormat="1"/>
     <w:lsdException w:name="heading 2" w:semiHidden="1" w:uiPriority="9" w:unhideWhenUsed="1" w:qFormat="1"/>
@@ -495,7 +1372,6 @@
     <w:lsdException w:name="HTML Sample" w:semiHidden="1" w:unhideWhenUsed="1"/>
     <w:lsdException w:name="HTML Typewriter" w:semiHidden="1" w:unhideWhenUsed="1"/>
     <w:lsdException w:name="HTML Variable" w:semiHidden="1" w:unhideWhenUsed="1"/>
-    <w:lsdException w:name="Normal Table" w:semiHidden="1" w:unhideWhenUsed="1"/>
     <w:lsdException w:name="annotation subject" w:semiHidden="1" w:unhideWhenUsed="1"/>
     <w:lsdException w:name="No List" w:semiHidden="1" w:unhideWhenUsed="1"/>
     <w:lsdException w:name="Outline List 1" w:semiHidden="1" w:unhideWhenUsed="1"/>
@@ -539,10 +1415,8 @@
     <w:lsdException w:name="Table Elegant" w:semiHidden="1" w:unhideWhenUsed="1"/>
     <w:lsdException w:name="Table Professional" w:semiHidden="1" w:unhideWhenUsed="1"/>
     <w:lsdException w:name="Table Subtle 1" w:semiHidden="1" w:unhideWhenUsed="1"/>
-    <w:lsdException w:name="Table Subtle 2" w:semiHidden="1" w:unhideWhenUsed="1"/>
     <w:lsdException w:name="Table Web 1" w:semiHidden="1" w:unhideWhenUsed="1"/>
     <w:lsdException w:name="Table Web 2" w:semiHidden="1" w:unhideWhenUsed="1"/>
-    <w:lsdException w:name="Table Web 3" w:semiHidden="1" w:unhideWhenUsed="1"/>
     <w:lsdException w:name="Balloon Text" w:semiHidden="1" w:unhideWhenUsed="1"/>
     <w:lsdException w:name="Table Grid" w:uiPriority="39"/>
     <w:lsdException w:name="Table Theme" w:semiHidden="1" w:unhideWhenUsed="1"/>
@@ -761,6 +1635,10 @@
     <w:lsdException w:name="List Table 5 Dark Accent 6" w:uiPriority="50"/>
     <w:lsdException w:name="List Table 6 Colorful Accent 6" w:uiPriority="51"/>
     <w:lsdException w:name="List Table 7 Colorful Accent 6" w:uiPriority="52"/>
+    <w:lsdException w:name="Mention" w:semiHidden="1" w:unhideWhenUsed="1"/>
+    <w:lsdException w:name="Smart Hyperlink" w:semiHidden="1" w:unhideWhenUsed="1"/>
+    <w:lsdException w:name="Hashtag" w:semiHidden="1" w:unhideWhenUsed="1"/>
+    <w:lsdException w:name="Unresolved Mention" w:semiHidden="1" w:unhideWhenUsed="1"/>
   </w:latentStyles>
   <w:style w:type="paragraph" w:default="1" w:styleId="Normal">
     <w:name w:val="Normal"/>

</xml_diff>

<commit_message>
Final presentation cleanup and changes
</commit_message>
<xml_diff>
--- a/documents/blockDiagram_level1.docx
+++ b/documents/blockDiagram_level1.docx
@@ -13,8 +13,532 @@
     </w:p>
     <w:p/>
     <w:p>
-      <w:bookmarkStart w:id="0" w:name="_GoBack"/>
-      <w:bookmarkEnd w:id="0"/>
+      <w:r>
+        <w:rPr>
+          <w:noProof/>
+        </w:rPr>
+        <mc:AlternateContent>
+          <mc:Choice Requires="wps">
+            <w:drawing>
+              <wp:anchor distT="0" distB="0" distL="114300" distR="114300" simplePos="0" relativeHeight="251686912" behindDoc="0" locked="0" layoutInCell="1" allowOverlap="1" wp14:anchorId="5C034A2C" wp14:editId="139E1D90">
+                <wp:simplePos x="0" y="0"/>
+                <wp:positionH relativeFrom="column">
+                  <wp:posOffset>3990975</wp:posOffset>
+                </wp:positionH>
+                <wp:positionV relativeFrom="paragraph">
+                  <wp:posOffset>2338070</wp:posOffset>
+                </wp:positionV>
+                <wp:extent cx="0" cy="285750"/>
+                <wp:effectExtent l="76200" t="38100" r="57150" b="19050"/>
+                <wp:wrapNone/>
+                <wp:docPr id="12" name="Straight Arrow Connector 12"/>
+                <wp:cNvGraphicFramePr/>
+                <a:graphic xmlns:a="http://schemas.openxmlformats.org/drawingml/2006/main">
+                  <a:graphicData uri="http://schemas.microsoft.com/office/word/2010/wordprocessingShape">
+                    <wps:wsp>
+                      <wps:cNvCnPr/>
+                      <wps:spPr>
+                        <a:xfrm flipV="1">
+                          <a:off x="0" y="0"/>
+                          <a:ext cx="0" cy="285750"/>
+                        </a:xfrm>
+                        <a:prstGeom prst="straightConnector1">
+                          <a:avLst/>
+                        </a:prstGeom>
+                        <a:ln>
+                          <a:tailEnd type="triangle"/>
+                        </a:ln>
+                      </wps:spPr>
+                      <wps:style>
+                        <a:lnRef idx="1">
+                          <a:schemeClr val="accent4"/>
+                        </a:lnRef>
+                        <a:fillRef idx="0">
+                          <a:schemeClr val="accent4"/>
+                        </a:fillRef>
+                        <a:effectRef idx="0">
+                          <a:schemeClr val="accent4"/>
+                        </a:effectRef>
+                        <a:fontRef idx="minor">
+                          <a:schemeClr val="tx1"/>
+                        </a:fontRef>
+                      </wps:style>
+                      <wps:bodyPr/>
+                    </wps:wsp>
+                  </a:graphicData>
+                </a:graphic>
+              </wp:anchor>
+            </w:drawing>
+          </mc:Choice>
+          <mc:Fallback>
+            <w:pict>
+              <v:shapetype w14:anchorId="2A64A173" id="_x0000_t32" coordsize="21600,21600" o:spt="32" o:oned="t" path="m,l21600,21600e" filled="f">
+                <v:path arrowok="t" fillok="f" o:connecttype="none"/>
+                <o:lock v:ext="edit" shapetype="t"/>
+              </v:shapetype>
+              <v:shape id="Straight Arrow Connector 12" o:spid="_x0000_s1026" type="#_x0000_t32" style="position:absolute;margin-left:314.25pt;margin-top:184.1pt;width:0;height:22.5pt;flip:y;z-index:251686912;visibility:visible;mso-wrap-style:square;mso-wrap-distance-left:9pt;mso-wrap-distance-top:0;mso-wrap-distance-right:9pt;mso-wrap-distance-bottom:0;mso-position-horizontal:absolute;mso-position-horizontal-relative:text;mso-position-vertical:absolute;mso-position-vertical-relative:text" o:gfxdata="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" strokecolor="#ffc000 [3207]" strokeweight=".5pt">
+                <v:stroke endarrow="block" joinstyle="miter"/>
+              </v:shape>
+            </w:pict>
+          </mc:Fallback>
+        </mc:AlternateContent>
+      </w:r>
+      <w:r>
+        <w:rPr>
+          <w:noProof/>
+        </w:rPr>
+        <mc:AlternateContent>
+          <mc:Choice Requires="wps">
+            <w:drawing>
+              <wp:anchor distT="0" distB="0" distL="114300" distR="114300" simplePos="0" relativeHeight="251684864" behindDoc="0" locked="0" layoutInCell="1" allowOverlap="1" wp14:anchorId="33856F37" wp14:editId="506BEDAE">
+                <wp:simplePos x="0" y="0"/>
+                <wp:positionH relativeFrom="column">
+                  <wp:posOffset>3571875</wp:posOffset>
+                </wp:positionH>
+                <wp:positionV relativeFrom="paragraph">
+                  <wp:posOffset>2623820</wp:posOffset>
+                </wp:positionV>
+                <wp:extent cx="1552575" cy="838200"/>
+                <wp:effectExtent l="0" t="0" r="28575" b="19050"/>
+                <wp:wrapNone/>
+                <wp:docPr id="8" name="Rectangle 8"/>
+                <wp:cNvGraphicFramePr/>
+                <a:graphic xmlns:a="http://schemas.openxmlformats.org/drawingml/2006/main">
+                  <a:graphicData uri="http://schemas.microsoft.com/office/word/2010/wordprocessingShape">
+                    <wps:wsp>
+                      <wps:cNvSpPr/>
+                      <wps:spPr>
+                        <a:xfrm>
+                          <a:off x="0" y="0"/>
+                          <a:ext cx="1552575" cy="838200"/>
+                        </a:xfrm>
+                        <a:prstGeom prst="rect">
+                          <a:avLst/>
+                        </a:prstGeom>
+                      </wps:spPr>
+                      <wps:style>
+                        <a:lnRef idx="3">
+                          <a:schemeClr val="lt1"/>
+                        </a:lnRef>
+                        <a:fillRef idx="1">
+                          <a:schemeClr val="accent3"/>
+                        </a:fillRef>
+                        <a:effectRef idx="1">
+                          <a:schemeClr val="accent3"/>
+                        </a:effectRef>
+                        <a:fontRef idx="minor">
+                          <a:schemeClr val="lt1"/>
+                        </a:fontRef>
+                      </wps:style>
+                      <wps:txbx>
+                        <w:txbxContent>
+                          <w:p>
+                            <w:pPr>
+                              <w:jc w:val="center"/>
+                            </w:pPr>
+                            <w:r>
+                              <w:t xml:space="preserve">Potentiometer </w:t>
+                            </w:r>
+                            <w:r>
+                              <w:t xml:space="preserve">(voltage proportional to time) </w:t>
+                            </w:r>
+                            <w:r>
+                              <w:t xml:space="preserve"> - </w:t>
+                            </w:r>
+                            <w:bookmarkStart w:id="0" w:name="_GoBack"/>
+                            <w:bookmarkEnd w:id="0"/>
+                            <w:r>
+                              <w:t>between 5-30 seconds</w:t>
+                            </w:r>
+                            <w:r>
+                              <w:t xml:space="preserve"> – user input</w:t>
+                            </w:r>
+                          </w:p>
+                        </w:txbxContent>
+                      </wps:txbx>
+                      <wps:bodyPr rot="0" spcFirstLastPara="0" vertOverflow="overflow" horzOverflow="overflow" vert="horz" wrap="square" lIns="91440" tIns="45720" rIns="91440" bIns="45720" numCol="1" spcCol="0" rtlCol="0" fromWordArt="0" anchor="ctr" anchorCtr="0" forceAA="0" compatLnSpc="1">
+                        <a:prstTxWarp prst="textNoShape">
+                          <a:avLst/>
+                        </a:prstTxWarp>
+                        <a:noAutofit/>
+                      </wps:bodyPr>
+                    </wps:wsp>
+                  </a:graphicData>
+                </a:graphic>
+                <wp14:sizeRelH relativeFrom="margin">
+                  <wp14:pctWidth>0</wp14:pctWidth>
+                </wp14:sizeRelH>
+                <wp14:sizeRelV relativeFrom="margin">
+                  <wp14:pctHeight>0</wp14:pctHeight>
+                </wp14:sizeRelV>
+              </wp:anchor>
+            </w:drawing>
+          </mc:Choice>
+          <mc:Fallback>
+            <w:pict>
+              <v:rect w14:anchorId="33856F37" id="Rectangle 8" o:spid="_x0000_s1026" style="position:absolute;margin-left:281.25pt;margin-top:206.6pt;width:122.25pt;height:66pt;z-index:251684864;visibility:visible;mso-wrap-style:square;mso-width-percent:0;mso-height-percent:0;mso-wrap-distance-left:9pt;mso-wrap-distance-top:0;mso-wrap-distance-right:9pt;mso-wrap-distance-bottom:0;mso-position-horizontal:absolute;mso-position-horizontal-relative:text;mso-position-vertical:absolute;mso-position-vertical-relative:text;mso-width-percent:0;mso-height-percent:0;mso-width-relative:margin;mso-height-relative:margin;v-text-anchor:middle" o:gfxdata="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" fillcolor="#a5a5a5 [3206]" strokecolor="white [3201]" strokeweight="1.5pt">
+                <v:textbox>
+                  <w:txbxContent>
+                    <w:p>
+                      <w:pPr>
+                        <w:jc w:val="center"/>
+                      </w:pPr>
+                      <w:r>
+                        <w:t xml:space="preserve">Potentiometer </w:t>
+                      </w:r>
+                      <w:r>
+                        <w:t xml:space="preserve">(voltage proportional to time) </w:t>
+                      </w:r>
+                      <w:r>
+                        <w:t xml:space="preserve"> - </w:t>
+                      </w:r>
+                      <w:bookmarkStart w:id="1" w:name="_GoBack"/>
+                      <w:bookmarkEnd w:id="1"/>
+                      <w:r>
+                        <w:t>between 5-30 seconds</w:t>
+                      </w:r>
+                      <w:r>
+                        <w:t xml:space="preserve"> – user input</w:t>
+                      </w:r>
+                    </w:p>
+                  </w:txbxContent>
+                </v:textbox>
+              </v:rect>
+            </w:pict>
+          </mc:Fallback>
+        </mc:AlternateContent>
+      </w:r>
+      <w:r>
+        <w:rPr>
+          <w:noProof/>
+        </w:rPr>
+        <mc:AlternateContent>
+          <mc:Choice Requires="wps">
+            <w:drawing>
+              <wp:anchor distT="0" distB="0" distL="114300" distR="114300" simplePos="0" relativeHeight="251671552" behindDoc="0" locked="0" layoutInCell="1" allowOverlap="1" wp14:anchorId="5A6F31A9" wp14:editId="5DE49118">
+                <wp:simplePos x="0" y="0"/>
+                <wp:positionH relativeFrom="column">
+                  <wp:posOffset>2190750</wp:posOffset>
+                </wp:positionH>
+                <wp:positionV relativeFrom="paragraph">
+                  <wp:posOffset>3423920</wp:posOffset>
+                </wp:positionV>
+                <wp:extent cx="1085850" cy="257175"/>
+                <wp:effectExtent l="0" t="0" r="0" b="9525"/>
+                <wp:wrapNone/>
+                <wp:docPr id="16" name="Text Box 16"/>
+                <wp:cNvGraphicFramePr/>
+                <a:graphic xmlns:a="http://schemas.openxmlformats.org/drawingml/2006/main">
+                  <a:graphicData uri="http://schemas.microsoft.com/office/word/2010/wordprocessingShape">
+                    <wps:wsp>
+                      <wps:cNvSpPr txBox="1"/>
+                      <wps:spPr>
+                        <a:xfrm>
+                          <a:off x="0" y="0"/>
+                          <a:ext cx="1085850" cy="257175"/>
+                        </a:xfrm>
+                        <a:prstGeom prst="rect">
+                          <a:avLst/>
+                        </a:prstGeom>
+                        <a:noFill/>
+                        <a:ln>
+                          <a:noFill/>
+                        </a:ln>
+                      </wps:spPr>
+                      <wps:style>
+                        <a:lnRef idx="0">
+                          <a:scrgbClr r="0" g="0" b="0"/>
+                        </a:lnRef>
+                        <a:fillRef idx="0">
+                          <a:scrgbClr r="0" g="0" b="0"/>
+                        </a:fillRef>
+                        <a:effectRef idx="0">
+                          <a:scrgbClr r="0" g="0" b="0"/>
+                        </a:effectRef>
+                        <a:fontRef idx="minor">
+                          <a:schemeClr val="accent4"/>
+                        </a:fontRef>
+                      </wps:style>
+                      <wps:txbx>
+                        <w:txbxContent>
+                          <w:p>
+                            <w:r>
+                              <w:t>12 V and 5 V</w:t>
+                            </w:r>
+                          </w:p>
+                        </w:txbxContent>
+                      </wps:txbx>
+                      <wps:bodyPr rot="0" spcFirstLastPara="0" vertOverflow="overflow" horzOverflow="overflow" vert="horz" wrap="square" lIns="91440" tIns="45720" rIns="91440" bIns="45720" numCol="1" spcCol="0" rtlCol="0" fromWordArt="0" anchor="t" anchorCtr="0" forceAA="0" compatLnSpc="1">
+                        <a:prstTxWarp prst="textNoShape">
+                          <a:avLst/>
+                        </a:prstTxWarp>
+                        <a:noAutofit/>
+                      </wps:bodyPr>
+                    </wps:wsp>
+                  </a:graphicData>
+                </a:graphic>
+                <wp14:sizeRelH relativeFrom="margin">
+                  <wp14:pctWidth>0</wp14:pctWidth>
+                </wp14:sizeRelH>
+                <wp14:sizeRelV relativeFrom="margin">
+                  <wp14:pctHeight>0</wp14:pctHeight>
+                </wp14:sizeRelV>
+              </wp:anchor>
+            </w:drawing>
+          </mc:Choice>
+          <mc:Fallback>
+            <w:pict>
+              <v:shapetype w14:anchorId="5A6F31A9" id="_x0000_t202" coordsize="21600,21600" o:spt="202" path="m,l,21600r21600,l21600,xe">
+                <v:stroke joinstyle="miter"/>
+                <v:path gradientshapeok="t" o:connecttype="rect"/>
+              </v:shapetype>
+              <v:shape id="Text Box 16" o:spid="_x0000_s1027" type="#_x0000_t202" style="position:absolute;margin-left:172.5pt;margin-top:269.6pt;width:85.5pt;height:20.25pt;z-index:251671552;visibility:visible;mso-wrap-style:square;mso-width-percent:0;mso-height-percent:0;mso-wrap-distance-left:9pt;mso-wrap-distance-top:0;mso-wrap-distance-right:9pt;mso-wrap-distance-bottom:0;mso-position-horizontal:absolute;mso-position-horizontal-relative:text;mso-position-vertical:absolute;mso-position-vertical-relative:text;mso-width-percent:0;mso-height-percent:0;mso-width-relative:margin;mso-height-relative:margin;v-text-anchor:top" o:gfxdata="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" filled="f" stroked="f">
+                <v:textbox>
+                  <w:txbxContent>
+                    <w:p>
+                      <w:r>
+                        <w:t>12 V and 5 V</w:t>
+                      </w:r>
+                    </w:p>
+                  </w:txbxContent>
+                </v:textbox>
+              </v:shape>
+            </w:pict>
+          </mc:Fallback>
+        </mc:AlternateContent>
+      </w:r>
+      <w:r>
+        <w:rPr>
+          <w:noProof/>
+        </w:rPr>
+        <mc:AlternateContent>
+          <mc:Choice Requires="wps">
+            <w:drawing>
+              <wp:anchor distT="0" distB="0" distL="114300" distR="114300" simplePos="0" relativeHeight="251661312" behindDoc="0" locked="0" layoutInCell="1" allowOverlap="1" wp14:anchorId="6BE1E5D1" wp14:editId="0300868A">
+                <wp:simplePos x="0" y="0"/>
+                <wp:positionH relativeFrom="column">
+                  <wp:posOffset>2105025</wp:posOffset>
+                </wp:positionH>
+                <wp:positionV relativeFrom="paragraph">
+                  <wp:posOffset>2885440</wp:posOffset>
+                </wp:positionV>
+                <wp:extent cx="1019175" cy="552450"/>
+                <wp:effectExtent l="0" t="0" r="28575" b="19050"/>
+                <wp:wrapNone/>
+                <wp:docPr id="6" name="Rectangle 6"/>
+                <wp:cNvGraphicFramePr/>
+                <a:graphic xmlns:a="http://schemas.openxmlformats.org/drawingml/2006/main">
+                  <a:graphicData uri="http://schemas.microsoft.com/office/word/2010/wordprocessingShape">
+                    <wps:wsp>
+                      <wps:cNvSpPr/>
+                      <wps:spPr>
+                        <a:xfrm>
+                          <a:off x="0" y="0"/>
+                          <a:ext cx="1019175" cy="552450"/>
+                        </a:xfrm>
+                        <a:prstGeom prst="rect">
+                          <a:avLst/>
+                        </a:prstGeom>
+                      </wps:spPr>
+                      <wps:style>
+                        <a:lnRef idx="3">
+                          <a:schemeClr val="lt1"/>
+                        </a:lnRef>
+                        <a:fillRef idx="1">
+                          <a:schemeClr val="accent3"/>
+                        </a:fillRef>
+                        <a:effectRef idx="1">
+                          <a:schemeClr val="accent3"/>
+                        </a:effectRef>
+                        <a:fontRef idx="minor">
+                          <a:schemeClr val="lt1"/>
+                        </a:fontRef>
+                      </wps:style>
+                      <wps:txbx>
+                        <w:txbxContent>
+                          <w:p>
+                            <w:pPr>
+                              <w:jc w:val="center"/>
+                            </w:pPr>
+                            <w:r>
+                              <w:t>Power Supply</w:t>
+                            </w:r>
+                          </w:p>
+                        </w:txbxContent>
+                      </wps:txbx>
+                      <wps:bodyPr rot="0" spcFirstLastPara="0" vertOverflow="overflow" horzOverflow="overflow" vert="horz" wrap="square" lIns="91440" tIns="45720" rIns="91440" bIns="45720" numCol="1" spcCol="0" rtlCol="0" fromWordArt="0" anchor="ctr" anchorCtr="0" forceAA="0" compatLnSpc="1">
+                        <a:prstTxWarp prst="textNoShape">
+                          <a:avLst/>
+                        </a:prstTxWarp>
+                        <a:noAutofit/>
+                      </wps:bodyPr>
+                    </wps:wsp>
+                  </a:graphicData>
+                </a:graphic>
+                <wp14:sizeRelH relativeFrom="margin">
+                  <wp14:pctWidth>0</wp14:pctWidth>
+                </wp14:sizeRelH>
+                <wp14:sizeRelV relativeFrom="margin">
+                  <wp14:pctHeight>0</wp14:pctHeight>
+                </wp14:sizeRelV>
+              </wp:anchor>
+            </w:drawing>
+          </mc:Choice>
+          <mc:Fallback>
+            <w:pict>
+              <v:rect w14:anchorId="6BE1E5D1" id="Rectangle 6" o:spid="_x0000_s1028" style="position:absolute;margin-left:165.75pt;margin-top:227.2pt;width:80.25pt;height:43.5pt;z-index:251661312;visibility:visible;mso-wrap-style:square;mso-width-percent:0;mso-height-percent:0;mso-wrap-distance-left:9pt;mso-wrap-distance-top:0;mso-wrap-distance-right:9pt;mso-wrap-distance-bottom:0;mso-position-horizontal:absolute;mso-position-horizontal-relative:text;mso-position-vertical:absolute;mso-position-vertical-relative:text;mso-width-percent:0;mso-height-percent:0;mso-width-relative:margin;mso-height-relative:margin;v-text-anchor:middle" o:gfxdata="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" fillcolor="#a5a5a5 [3206]" strokecolor="white [3201]" strokeweight="1.5pt">
+                <v:textbox>
+                  <w:txbxContent>
+                    <w:p>
+                      <w:pPr>
+                        <w:jc w:val="center"/>
+                      </w:pPr>
+                      <w:r>
+                        <w:t>Power Supply</w:t>
+                      </w:r>
+                    </w:p>
+                  </w:txbxContent>
+                </v:textbox>
+              </v:rect>
+            </w:pict>
+          </mc:Fallback>
+        </mc:AlternateContent>
+      </w:r>
+      <w:r>
+        <w:rPr>
+          <w:noProof/>
+        </w:rPr>
+        <mc:AlternateContent>
+          <mc:Choice Requires="wps">
+            <w:drawing>
+              <wp:anchor distT="0" distB="0" distL="114300" distR="114300" simplePos="0" relativeHeight="251673600" behindDoc="0" locked="0" layoutInCell="1" allowOverlap="1" wp14:anchorId="536D39E2" wp14:editId="0112264E">
+                <wp:simplePos x="0" y="0"/>
+                <wp:positionH relativeFrom="column">
+                  <wp:posOffset>2940685</wp:posOffset>
+                </wp:positionH>
+                <wp:positionV relativeFrom="paragraph">
+                  <wp:posOffset>2334895</wp:posOffset>
+                </wp:positionV>
+                <wp:extent cx="0" cy="550154"/>
+                <wp:effectExtent l="76200" t="38100" r="57150" b="21590"/>
+                <wp:wrapNone/>
+                <wp:docPr id="5" name="Straight Arrow Connector 5"/>
+                <wp:cNvGraphicFramePr/>
+                <a:graphic xmlns:a="http://schemas.openxmlformats.org/drawingml/2006/main">
+                  <a:graphicData uri="http://schemas.microsoft.com/office/word/2010/wordprocessingShape">
+                    <wps:wsp>
+                      <wps:cNvCnPr/>
+                      <wps:spPr>
+                        <a:xfrm flipV="1">
+                          <a:off x="0" y="0"/>
+                          <a:ext cx="0" cy="550154"/>
+                        </a:xfrm>
+                        <a:prstGeom prst="straightConnector1">
+                          <a:avLst/>
+                        </a:prstGeom>
+                        <a:ln>
+                          <a:tailEnd type="triangle"/>
+                        </a:ln>
+                      </wps:spPr>
+                      <wps:style>
+                        <a:lnRef idx="1">
+                          <a:schemeClr val="accent4"/>
+                        </a:lnRef>
+                        <a:fillRef idx="0">
+                          <a:schemeClr val="accent4"/>
+                        </a:fillRef>
+                        <a:effectRef idx="0">
+                          <a:schemeClr val="accent4"/>
+                        </a:effectRef>
+                        <a:fontRef idx="minor">
+                          <a:schemeClr val="tx1"/>
+                        </a:fontRef>
+                      </wps:style>
+                      <wps:bodyPr/>
+                    </wps:wsp>
+                  </a:graphicData>
+                </a:graphic>
+                <wp14:sizeRelV relativeFrom="margin">
+                  <wp14:pctHeight>0</wp14:pctHeight>
+                </wp14:sizeRelV>
+              </wp:anchor>
+            </w:drawing>
+          </mc:Choice>
+          <mc:Fallback>
+            <w:pict>
+              <v:shape w14:anchorId="029706C0" id="Straight Arrow Connector 5" o:spid="_x0000_s1026" type="#_x0000_t32" style="position:absolute;margin-left:231.55pt;margin-top:183.85pt;width:0;height:43.3pt;flip:y;z-index:251673600;visibility:visible;mso-wrap-style:square;mso-height-percent:0;mso-wrap-distance-left:9pt;mso-wrap-distance-top:0;mso-wrap-distance-right:9pt;mso-wrap-distance-bottom:0;mso-position-horizontal:absolute;mso-position-horizontal-relative:text;mso-position-vertical:absolute;mso-position-vertical-relative:text;mso-height-percent:0;mso-height-relative:margin" o:gfxdata="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" strokecolor="#ffc000 [3207]" strokeweight=".5pt">
+                <v:stroke endarrow="block" joinstyle="miter"/>
+              </v:shape>
+            </w:pict>
+          </mc:Fallback>
+        </mc:AlternateContent>
+      </w:r>
+      <w:r>
+        <w:rPr>
+          <w:noProof/>
+        </w:rPr>
+        <mc:AlternateContent>
+          <mc:Choice Requires="wps">
+            <w:drawing>
+              <wp:anchor distT="0" distB="0" distL="114300" distR="114300" simplePos="0" relativeHeight="251685888" behindDoc="0" locked="0" layoutInCell="1" allowOverlap="1" wp14:anchorId="2D6C10E7" wp14:editId="303F0068">
+                <wp:simplePos x="0" y="0"/>
+                <wp:positionH relativeFrom="column">
+                  <wp:posOffset>3514725</wp:posOffset>
+                </wp:positionH>
+                <wp:positionV relativeFrom="paragraph">
+                  <wp:posOffset>1020445</wp:posOffset>
+                </wp:positionV>
+                <wp:extent cx="0" cy="358140"/>
+                <wp:effectExtent l="76200" t="0" r="76200" b="60960"/>
+                <wp:wrapNone/>
+                <wp:docPr id="11" name="Straight Arrow Connector 11"/>
+                <wp:cNvGraphicFramePr/>
+                <a:graphic xmlns:a="http://schemas.openxmlformats.org/drawingml/2006/main">
+                  <a:graphicData uri="http://schemas.microsoft.com/office/word/2010/wordprocessingShape">
+                    <wps:wsp>
+                      <wps:cNvCnPr/>
+                      <wps:spPr>
+                        <a:xfrm>
+                          <a:off x="0" y="0"/>
+                          <a:ext cx="0" cy="358140"/>
+                        </a:xfrm>
+                        <a:prstGeom prst="straightConnector1">
+                          <a:avLst/>
+                        </a:prstGeom>
+                        <a:ln>
+                          <a:tailEnd type="triangle"/>
+                        </a:ln>
+                      </wps:spPr>
+                      <wps:style>
+                        <a:lnRef idx="1">
+                          <a:schemeClr val="accent4"/>
+                        </a:lnRef>
+                        <a:fillRef idx="0">
+                          <a:schemeClr val="accent4"/>
+                        </a:fillRef>
+                        <a:effectRef idx="0">
+                          <a:schemeClr val="accent4"/>
+                        </a:effectRef>
+                        <a:fontRef idx="minor">
+                          <a:schemeClr val="tx1"/>
+                        </a:fontRef>
+                      </wps:style>
+                      <wps:bodyPr/>
+                    </wps:wsp>
+                  </a:graphicData>
+                </a:graphic>
+              </wp:anchor>
+            </w:drawing>
+          </mc:Choice>
+          <mc:Fallback>
+            <w:pict>
+              <v:shape w14:anchorId="3017B18B" id="Straight Arrow Connector 11" o:spid="_x0000_s1026" type="#_x0000_t32" style="position:absolute;margin-left:276.75pt;margin-top:80.35pt;width:0;height:28.2pt;z-index:251685888;visibility:visible;mso-wrap-style:square;mso-wrap-distance-left:9pt;mso-wrap-distance-top:0;mso-wrap-distance-right:9pt;mso-wrap-distance-bottom:0;mso-position-horizontal:absolute;mso-position-horizontal-relative:text;mso-position-vertical:absolute;mso-position-vertical-relative:text" o:gfxdata="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" strokecolor="#ffc000 [3207]" strokeweight=".5pt">
+                <v:stroke endarrow="block" joinstyle="miter"/>
+              </v:shape>
+            </w:pict>
+          </mc:Fallback>
+        </mc:AlternateContent>
+      </w:r>
       <w:r>
         <w:rPr>
           <w:noProof/>
@@ -169,13 +693,8 @@
                         <w:txbxContent>
                           <w:p>
                             <w:r>
-                              <w:t xml:space="preserve">Arduino </w:t>
+                              <w:t>Arduino Serial.Println</w:t>
                             </w:r>
-                            <w:proofErr w:type="spellStart"/>
-                            <w:r>
-                              <w:t>Serial.Println</w:t>
-                            </w:r>
-                            <w:proofErr w:type="spellEnd"/>
                           </w:p>
                         </w:txbxContent>
                       </wps:txbx>
@@ -620,7 +1139,7 @@
         <mc:AlternateContent>
           <mc:Choice Requires="wps">
             <w:drawing>
-              <wp:anchor distT="0" distB="0" distL="114300" distR="114300" simplePos="0" relativeHeight="251674624" behindDoc="0" locked="0" layoutInCell="1" allowOverlap="1" wp14:anchorId="13A4C2F7" wp14:editId="2212427C">
+              <wp:anchor distT="0" distB="0" distL="114300" distR="114300" simplePos="0" relativeHeight="251674624" behindDoc="0" locked="0" layoutInCell="1" allowOverlap="1" wp14:anchorId="13A4C2F7" wp14:editId="36143902">
                 <wp:simplePos x="0" y="0"/>
                 <wp:positionH relativeFrom="column">
                   <wp:posOffset>2192215</wp:posOffset>
@@ -672,76 +1191,7 @@
           </mc:Choice>
           <mc:Fallback>
             <w:pict>
-              <v:shape w14:anchorId="3E554C1A" id="Straight Arrow Connector 9" o:spid="_x0000_s1026" type="#_x0000_t32" style="position:absolute;margin-left:172.6pt;margin-top:154.5pt;width:52.4pt;height:0;z-index:251674624;visibility:visible;mso-wrap-style:square;mso-wrap-distance-left:9pt;mso-wrap-distance-top:0;mso-wrap-distance-right:9pt;mso-wrap-distance-bottom:0;mso-position-horizontal:absolute;mso-position-horizontal-relative:text;mso-position-vertical:absolute;mso-position-vertical-relative:text" o:gfxdata="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" strokecolor="#ffc000 [3207]" strokeweight=".5pt">
-                <v:stroke endarrow="block" joinstyle="miter"/>
-              </v:shape>
-            </w:pict>
-          </mc:Fallback>
-        </mc:AlternateContent>
-      </w:r>
-      <w:r>
-        <w:rPr>
-          <w:noProof/>
-        </w:rPr>
-        <mc:AlternateContent>
-          <mc:Choice Requires="wps">
-            <w:drawing>
-              <wp:anchor distT="0" distB="0" distL="114300" distR="114300" simplePos="0" relativeHeight="251673600" behindDoc="0" locked="0" layoutInCell="1" allowOverlap="1" wp14:anchorId="536D39E2" wp14:editId="36A3BE30">
-                <wp:simplePos x="0" y="0"/>
-                <wp:positionH relativeFrom="column">
-                  <wp:posOffset>3569677</wp:posOffset>
-                </wp:positionH>
-                <wp:positionV relativeFrom="paragraph">
-                  <wp:posOffset>2335139</wp:posOffset>
-                </wp:positionV>
-                <wp:extent cx="0" cy="550154"/>
-                <wp:effectExtent l="76200" t="38100" r="57150" b="21590"/>
-                <wp:wrapNone/>
-                <wp:docPr id="5" name="Straight Arrow Connector 5"/>
-                <wp:cNvGraphicFramePr/>
-                <a:graphic xmlns:a="http://schemas.openxmlformats.org/drawingml/2006/main">
-                  <a:graphicData uri="http://schemas.microsoft.com/office/word/2010/wordprocessingShape">
-                    <wps:wsp>
-                      <wps:cNvCnPr/>
-                      <wps:spPr>
-                        <a:xfrm flipV="1">
-                          <a:off x="0" y="0"/>
-                          <a:ext cx="0" cy="550154"/>
-                        </a:xfrm>
-                        <a:prstGeom prst="straightConnector1">
-                          <a:avLst/>
-                        </a:prstGeom>
-                        <a:ln>
-                          <a:tailEnd type="triangle"/>
-                        </a:ln>
-                      </wps:spPr>
-                      <wps:style>
-                        <a:lnRef idx="1">
-                          <a:schemeClr val="accent4"/>
-                        </a:lnRef>
-                        <a:fillRef idx="0">
-                          <a:schemeClr val="accent4"/>
-                        </a:fillRef>
-                        <a:effectRef idx="0">
-                          <a:schemeClr val="accent4"/>
-                        </a:effectRef>
-                        <a:fontRef idx="minor">
-                          <a:schemeClr val="tx1"/>
-                        </a:fontRef>
-                      </wps:style>
-                      <wps:bodyPr/>
-                    </wps:wsp>
-                  </a:graphicData>
-                </a:graphic>
-                <wp14:sizeRelV relativeFrom="margin">
-                  <wp14:pctHeight>0</wp14:pctHeight>
-                </wp14:sizeRelV>
-              </wp:anchor>
-            </w:drawing>
-          </mc:Choice>
-          <mc:Fallback>
-            <w:pict>
-              <v:shape w14:anchorId="3426F6CE" id="Straight Arrow Connector 5" o:spid="_x0000_s1026" type="#_x0000_t32" style="position:absolute;margin-left:281.1pt;margin-top:183.85pt;width:0;height:43.3pt;flip:y;z-index:251673600;visibility:visible;mso-wrap-style:square;mso-height-percent:0;mso-wrap-distance-left:9pt;mso-wrap-distance-top:0;mso-wrap-distance-right:9pt;mso-wrap-distance-bottom:0;mso-position-horizontal:absolute;mso-position-horizontal-relative:text;mso-position-vertical:absolute;mso-position-vertical-relative:text;mso-height-percent:0;mso-height-relative:margin" o:gfxdata="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" strokecolor="#ffc000 [3207]" strokeweight=".5pt">
+              <v:shape w14:anchorId="1277282C" id="Straight Arrow Connector 9" o:spid="_x0000_s1026" type="#_x0000_t32" style="position:absolute;margin-left:172.6pt;margin-top:154.5pt;width:52.4pt;height:0;z-index:251674624;visibility:visible;mso-wrap-style:square;mso-wrap-distance-left:9pt;mso-wrap-distance-top:0;mso-wrap-distance-right:9pt;mso-wrap-distance-bottom:0;mso-position-horizontal:absolute;mso-position-horizontal-relative:text;mso-position-vertical:absolute;mso-position-vertical-relative:text" o:gfxdata="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" strokecolor="#ffc000 [3207]" strokeweight=".5pt">
                 <v:stroke endarrow="block" joinstyle="miter"/>
               </v:shape>
             </w:pict>
@@ -915,7 +1365,7 @@
               </wp:anchor>
             </w:drawing>
           </mc:Choice>
-          <mc:Fallback xmlns:w16cid="http://schemas.microsoft.com/office/word/2016/wordml/cid" xmlns:am3d="http://schemas.microsoft.com/office/drawing/2017/model3d" xmlns:aink="http://schemas.microsoft.com/office/drawing/2016/ink" xmlns:cx8="http://schemas.microsoft.com/office/drawing/2016/5/14/chartex" xmlns:cx7="http://schemas.microsoft.com/office/drawing/2016/5/13/chartex" xmlns:cx6="http://schemas.microsoft.com/office/drawing/2016/5/12/chartex" xmlns:cx5="http://schemas.microsoft.com/office/drawing/2016/5/11/chartex" xmlns:cx4="http://schemas.microsoft.com/office/drawing/2016/5/10/chartex" xmlns:cx3="http://schemas.microsoft.com/office/drawing/2016/5/9/chartex" xmlns:cx2="http://schemas.microsoft.com/office/drawing/2015/10/21/chartex">
+          <mc:Fallback xmlns:cx2="http://schemas.microsoft.com/office/drawing/2015/10/21/chartex" xmlns:cx3="http://schemas.microsoft.com/office/drawing/2016/5/9/chartex" xmlns:cx4="http://schemas.microsoft.com/office/drawing/2016/5/10/chartex" xmlns:cx5="http://schemas.microsoft.com/office/drawing/2016/5/11/chartex" xmlns:cx6="http://schemas.microsoft.com/office/drawing/2016/5/12/chartex" xmlns:cx7="http://schemas.microsoft.com/office/drawing/2016/5/13/chartex" xmlns:cx8="http://schemas.microsoft.com/office/drawing/2016/5/14/chartex" xmlns:aink="http://schemas.microsoft.com/office/drawing/2016/ink" xmlns:am3d="http://schemas.microsoft.com/office/drawing/2017/model3d" xmlns:w16cid="http://schemas.microsoft.com/office/word/2016/wordml/cid">
             <w:pict>
               <v:shapetype w14:anchorId="292C7AE9" id="_x0000_t202" coordsize="21600,21600" o:spt="202" path="m,l,21600r21600,l21600,xe">
                 <v:stroke joinstyle="miter"/>
@@ -1016,7 +1466,7 @@
               </wp:anchor>
             </w:drawing>
           </mc:Choice>
-          <mc:Fallback xmlns:w16cid="http://schemas.microsoft.com/office/word/2016/wordml/cid" xmlns:am3d="http://schemas.microsoft.com/office/drawing/2017/model3d" xmlns:aink="http://schemas.microsoft.com/office/drawing/2016/ink" xmlns:cx8="http://schemas.microsoft.com/office/drawing/2016/5/14/chartex" xmlns:cx7="http://schemas.microsoft.com/office/drawing/2016/5/13/chartex" xmlns:cx6="http://schemas.microsoft.com/office/drawing/2016/5/12/chartex" xmlns:cx5="http://schemas.microsoft.com/office/drawing/2016/5/11/chartex" xmlns:cx4="http://schemas.microsoft.com/office/drawing/2016/5/10/chartex" xmlns:cx3="http://schemas.microsoft.com/office/drawing/2016/5/9/chartex" xmlns:cx2="http://schemas.microsoft.com/office/drawing/2015/10/21/chartex">
+          <mc:Fallback xmlns:cx2="http://schemas.microsoft.com/office/drawing/2015/10/21/chartex" xmlns:cx3="http://schemas.microsoft.com/office/drawing/2016/5/9/chartex" xmlns:cx4="http://schemas.microsoft.com/office/drawing/2016/5/10/chartex" xmlns:cx5="http://schemas.microsoft.com/office/drawing/2016/5/11/chartex" xmlns:cx6="http://schemas.microsoft.com/office/drawing/2016/5/12/chartex" xmlns:cx7="http://schemas.microsoft.com/office/drawing/2016/5/13/chartex" xmlns:cx8="http://schemas.microsoft.com/office/drawing/2016/5/14/chartex" xmlns:aink="http://schemas.microsoft.com/office/drawing/2016/ink" xmlns:am3d="http://schemas.microsoft.com/office/drawing/2017/model3d" xmlns:w16cid="http://schemas.microsoft.com/office/word/2016/wordml/cid">
             <w:pict>
               <v:rect w14:anchorId="235BC2BB" id="Rectangle 2" o:spid="_x0000_s1028" style="position:absolute;margin-left:88.5pt;margin-top:132.35pt;width:84pt;height:35.25pt;z-index:251660288;visibility:visible;mso-wrap-style:square;mso-width-percent:0;mso-height-percent:0;mso-wrap-distance-left:9pt;mso-wrap-distance-top:0;mso-wrap-distance-right:9pt;mso-wrap-distance-bottom:0;mso-position-horizontal:absolute;mso-position-horizontal-relative:text;mso-position-vertical:absolute;mso-position-vertical-relative:text;mso-width-percent:0;mso-height-percent:0;mso-width-relative:margin;mso-height-relative:margin;v-text-anchor:middle" o:gfxdata="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" fillcolor="#a5a5a5 [3206]" strokecolor="white [3201]" strokeweight="1.5pt">
                 <v:textbox>
@@ -1043,7 +1493,7 @@
         <mc:AlternateContent>
           <mc:Choice Requires="wps">
             <w:drawing>
-              <wp:anchor distT="0" distB="0" distL="114300" distR="114300" simplePos="0" relativeHeight="251672576" behindDoc="0" locked="0" layoutInCell="1" allowOverlap="1" wp14:anchorId="09D811C5" wp14:editId="6AF5B132">
+              <wp:anchor distT="0" distB="0" distL="114300" distR="114300" simplePos="0" relativeHeight="251672576" behindDoc="0" locked="0" layoutInCell="1" allowOverlap="1" wp14:anchorId="09D811C5" wp14:editId="34E6CABC">
                 <wp:simplePos x="0" y="0"/>
                 <wp:positionH relativeFrom="column">
                   <wp:posOffset>6086475</wp:posOffset>
@@ -1091,7 +1541,10 @@
                         <w:txbxContent>
                           <w:p>
                             <w:r>
-                              <w:t>Open for X seconds – determined by microcontroller</w:t>
+                              <w:t xml:space="preserve">Open for X seconds – determined by </w:t>
+                            </w:r>
+                            <w:r>
+                              <w:t>potentiometer</w:t>
                             </w:r>
                           </w:p>
                         </w:txbxContent>
@@ -1116,12 +1569,15 @@
           </mc:Choice>
           <mc:Fallback>
             <w:pict>
-              <v:shape w14:anchorId="09D811C5" id="Text Box 17" o:spid="_x0000_s1033" type="#_x0000_t202" style="position:absolute;margin-left:479.25pt;margin-top:174.35pt;width:87pt;height:66pt;z-index:251672576;visibility:visible;mso-wrap-style:square;mso-width-percent:0;mso-height-percent:0;mso-wrap-distance-left:9pt;mso-wrap-distance-top:0;mso-wrap-distance-right:9pt;mso-wrap-distance-bottom:0;mso-position-horizontal:absolute;mso-position-horizontal-relative:text;mso-position-vertical:absolute;mso-position-vertical-relative:text;mso-width-percent:0;mso-height-percent:0;mso-width-relative:margin;mso-height-relative:margin;v-text-anchor:top" o:gfxdata="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" filled="f" stroked="f">
+              <v:shape w14:anchorId="09D811C5" id="Text Box 17" o:spid="_x0000_s1036" type="#_x0000_t202" style="position:absolute;margin-left:479.25pt;margin-top:174.35pt;width:87pt;height:66pt;z-index:251672576;visibility:visible;mso-wrap-style:square;mso-width-percent:0;mso-height-percent:0;mso-wrap-distance-left:9pt;mso-wrap-distance-top:0;mso-wrap-distance-right:9pt;mso-wrap-distance-bottom:0;mso-position-horizontal:absolute;mso-position-horizontal-relative:text;mso-position-vertical:absolute;mso-position-vertical-relative:text;mso-width-percent:0;mso-height-percent:0;mso-width-relative:margin;mso-height-relative:margin;v-text-anchor:top" o:gfxdata="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" filled="f" stroked="f">
                 <v:textbox>
                   <w:txbxContent>
                     <w:p>
                       <w:r>
-                        <w:t>Open for X seconds – determined by microcontroller</w:t>
+                        <w:t xml:space="preserve">Open for X seconds – determined by </w:t>
+                      </w:r>
+                      <w:r>
+                        <w:t>potentiometer</w:t>
                       </w:r>
                     </w:p>
                   </w:txbxContent>
@@ -1138,102 +1594,7 @@
         <mc:AlternateContent>
           <mc:Choice Requires="wps">
             <w:drawing>
-              <wp:anchor distT="0" distB="0" distL="114300" distR="114300" simplePos="0" relativeHeight="251671552" behindDoc="0" locked="0" layoutInCell="1" allowOverlap="1" wp14:anchorId="5A6F31A9" wp14:editId="0A58525A">
-                <wp:simplePos x="0" y="0"/>
-                <wp:positionH relativeFrom="column">
-                  <wp:posOffset>3124200</wp:posOffset>
-                </wp:positionH>
-                <wp:positionV relativeFrom="paragraph">
-                  <wp:posOffset>3385820</wp:posOffset>
-                </wp:positionV>
-                <wp:extent cx="1085850" cy="257175"/>
-                <wp:effectExtent l="0" t="0" r="0" b="9525"/>
-                <wp:wrapNone/>
-                <wp:docPr id="16" name="Text Box 16"/>
-                <wp:cNvGraphicFramePr/>
-                <a:graphic xmlns:a="http://schemas.openxmlformats.org/drawingml/2006/main">
-                  <a:graphicData uri="http://schemas.microsoft.com/office/word/2010/wordprocessingShape">
-                    <wps:wsp>
-                      <wps:cNvSpPr txBox="1"/>
-                      <wps:spPr>
-                        <a:xfrm>
-                          <a:off x="0" y="0"/>
-                          <a:ext cx="1085850" cy="257175"/>
-                        </a:xfrm>
-                        <a:prstGeom prst="rect">
-                          <a:avLst/>
-                        </a:prstGeom>
-                        <a:noFill/>
-                        <a:ln>
-                          <a:noFill/>
-                        </a:ln>
-                      </wps:spPr>
-                      <wps:style>
-                        <a:lnRef idx="0">
-                          <a:scrgbClr r="0" g="0" b="0"/>
-                        </a:lnRef>
-                        <a:fillRef idx="0">
-                          <a:scrgbClr r="0" g="0" b="0"/>
-                        </a:fillRef>
-                        <a:effectRef idx="0">
-                          <a:scrgbClr r="0" g="0" b="0"/>
-                        </a:effectRef>
-                        <a:fontRef idx="minor">
-                          <a:schemeClr val="accent4"/>
-                        </a:fontRef>
-                      </wps:style>
-                      <wps:txbx>
-                        <w:txbxContent>
-                          <w:p>
-                            <w:r>
-                              <w:t>12 V and 5 V</w:t>
-                            </w:r>
-                          </w:p>
-                        </w:txbxContent>
-                      </wps:txbx>
-                      <wps:bodyPr rot="0" spcFirstLastPara="0" vertOverflow="overflow" horzOverflow="overflow" vert="horz" wrap="square" lIns="91440" tIns="45720" rIns="91440" bIns="45720" numCol="1" spcCol="0" rtlCol="0" fromWordArt="0" anchor="t" anchorCtr="0" forceAA="0" compatLnSpc="1">
-                        <a:prstTxWarp prst="textNoShape">
-                          <a:avLst/>
-                        </a:prstTxWarp>
-                        <a:noAutofit/>
-                      </wps:bodyPr>
-                    </wps:wsp>
-                  </a:graphicData>
-                </a:graphic>
-                <wp14:sizeRelH relativeFrom="margin">
-                  <wp14:pctWidth>0</wp14:pctWidth>
-                </wp14:sizeRelH>
-                <wp14:sizeRelV relativeFrom="margin">
-                  <wp14:pctHeight>0</wp14:pctHeight>
-                </wp14:sizeRelV>
-              </wp:anchor>
-            </w:drawing>
-          </mc:Choice>
-          <mc:Fallback xmlns:w16cid="http://schemas.microsoft.com/office/word/2016/wordml/cid" xmlns:am3d="http://schemas.microsoft.com/office/drawing/2017/model3d" xmlns:aink="http://schemas.microsoft.com/office/drawing/2016/ink" xmlns:cx8="http://schemas.microsoft.com/office/drawing/2016/5/14/chartex" xmlns:cx7="http://schemas.microsoft.com/office/drawing/2016/5/13/chartex" xmlns:cx6="http://schemas.microsoft.com/office/drawing/2016/5/12/chartex" xmlns:cx5="http://schemas.microsoft.com/office/drawing/2016/5/11/chartex" xmlns:cx4="http://schemas.microsoft.com/office/drawing/2016/5/10/chartex" xmlns:cx3="http://schemas.microsoft.com/office/drawing/2016/5/9/chartex" xmlns:cx2="http://schemas.microsoft.com/office/drawing/2015/10/21/chartex">
-            <w:pict>
-              <v:shape w14:anchorId="5A6F31A9" id="Text Box 16" o:spid="_x0000_s1031" type="#_x0000_t202" style="position:absolute;margin-left:246pt;margin-top:266.6pt;width:85.5pt;height:20.25pt;z-index:251671552;visibility:visible;mso-wrap-style:square;mso-width-percent:0;mso-height-percent:0;mso-wrap-distance-left:9pt;mso-wrap-distance-top:0;mso-wrap-distance-right:9pt;mso-wrap-distance-bottom:0;mso-position-horizontal:absolute;mso-position-horizontal-relative:text;mso-position-vertical:absolute;mso-position-vertical-relative:text;mso-width-percent:0;mso-height-percent:0;mso-width-relative:margin;mso-height-relative:margin;v-text-anchor:top" o:gfxdata="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" filled="f" stroked="f">
-                <v:textbox>
-                  <w:txbxContent>
-                    <w:p>
-                      <w:r>
-                        <w:t>12 V and 5 V</w:t>
-                      </w:r>
-                    </w:p>
-                  </w:txbxContent>
-                </v:textbox>
-              </v:shape>
-            </w:pict>
-          </mc:Fallback>
-        </mc:AlternateContent>
-      </w:r>
-      <w:r>
-        <w:rPr>
-          <w:noProof/>
-        </w:rPr>
-        <mc:AlternateContent>
-          <mc:Choice Requires="wps">
-            <w:drawing>
-              <wp:anchor distT="0" distB="0" distL="114300" distR="114300" simplePos="0" relativeHeight="251664384" behindDoc="0" locked="0" layoutInCell="1" allowOverlap="1" wp14:anchorId="451D8445" wp14:editId="620CC4D5">
+              <wp:anchor distT="0" distB="0" distL="114300" distR="114300" simplePos="0" relativeHeight="251664384" behindDoc="0" locked="0" layoutInCell="1" allowOverlap="1" wp14:anchorId="451D8445" wp14:editId="50726D81">
                 <wp:simplePos x="0" y="0"/>
                 <wp:positionH relativeFrom="column">
                   <wp:posOffset>6105525</wp:posOffset>
@@ -1299,7 +1660,7 @@
           </mc:Choice>
           <mc:Fallback>
             <w:pict>
-              <v:rect w14:anchorId="451D8445" id="Rectangle 4" o:spid="_x0000_s1035" style="position:absolute;margin-left:480.75pt;margin-top:126.35pt;width:71.25pt;height:48.75pt;z-index:251664384;visibility:visible;mso-wrap-style:square;mso-wrap-distance-left:9pt;mso-wrap-distance-top:0;mso-wrap-distance-right:9pt;mso-wrap-distance-bottom:0;mso-position-horizontal:absolute;mso-position-horizontal-relative:text;mso-position-vertical:absolute;mso-position-vertical-relative:text;v-text-anchor:middle" o:gfxdata="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" fillcolor="#a5a5a5 [3206]" strokecolor="white [3201]" strokeweight="1.5pt">
+              <v:rect w14:anchorId="451D8445" id="Rectangle 4" o:spid="_x0000_s1037" style="position:absolute;margin-left:480.75pt;margin-top:126.35pt;width:71.25pt;height:48.75pt;z-index:251664384;visibility:visible;mso-wrap-style:square;mso-wrap-distance-left:9pt;mso-wrap-distance-top:0;mso-wrap-distance-right:9pt;mso-wrap-distance-bottom:0;mso-position-horizontal:absolute;mso-position-horizontal-relative:text;mso-position-vertical:absolute;mso-position-vertical-relative:text;v-text-anchor:middle" o:gfxdata="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" fillcolor="#a5a5a5 [3206]" strokecolor="white [3201]" strokeweight="1.5pt">
                 <v:textbox>
                   <w:txbxContent>
                     <w:p>
@@ -1308,103 +1669,6 @@
                       </w:pPr>
                       <w:r>
                         <w:t>Valve</w:t>
-                      </w:r>
-                    </w:p>
-                  </w:txbxContent>
-                </v:textbox>
-              </v:rect>
-            </w:pict>
-          </mc:Fallback>
-        </mc:AlternateContent>
-      </w:r>
-      <w:r>
-        <w:rPr>
-          <w:noProof/>
-        </w:rPr>
-        <mc:AlternateContent>
-          <mc:Choice Requires="wps">
-            <w:drawing>
-              <wp:anchor distT="0" distB="0" distL="114300" distR="114300" simplePos="0" relativeHeight="251661312" behindDoc="0" locked="0" layoutInCell="1" allowOverlap="1" wp14:anchorId="6BE1E5D1" wp14:editId="17571127">
-                <wp:simplePos x="0" y="0"/>
-                <wp:positionH relativeFrom="column">
-                  <wp:posOffset>3086100</wp:posOffset>
-                </wp:positionH>
-                <wp:positionV relativeFrom="paragraph">
-                  <wp:posOffset>2880995</wp:posOffset>
-                </wp:positionV>
-                <wp:extent cx="1019175" cy="552450"/>
-                <wp:effectExtent l="0" t="0" r="28575" b="19050"/>
-                <wp:wrapNone/>
-                <wp:docPr id="6" name="Rectangle 6"/>
-                <wp:cNvGraphicFramePr/>
-                <a:graphic xmlns:a="http://schemas.openxmlformats.org/drawingml/2006/main">
-                  <a:graphicData uri="http://schemas.microsoft.com/office/word/2010/wordprocessingShape">
-                    <wps:wsp>
-                      <wps:cNvSpPr/>
-                      <wps:spPr>
-                        <a:xfrm>
-                          <a:off x="0" y="0"/>
-                          <a:ext cx="1019175" cy="552450"/>
-                        </a:xfrm>
-                        <a:prstGeom prst="rect">
-                          <a:avLst/>
-                        </a:prstGeom>
-                      </wps:spPr>
-                      <wps:style>
-                        <a:lnRef idx="3">
-                          <a:schemeClr val="lt1"/>
-                        </a:lnRef>
-                        <a:fillRef idx="1">
-                          <a:schemeClr val="accent3"/>
-                        </a:fillRef>
-                        <a:effectRef idx="1">
-                          <a:schemeClr val="accent3"/>
-                        </a:effectRef>
-                        <a:fontRef idx="minor">
-                          <a:schemeClr val="lt1"/>
-                        </a:fontRef>
-                      </wps:style>
-                      <wps:txbx>
-                        <w:txbxContent>
-                          <w:p>
-                            <w:pPr>
-                              <w:jc w:val="center"/>
-                            </w:pPr>
-                            <w:r>
-                              <w:t>Power Supply</w:t>
-                            </w:r>
-                          </w:p>
-                        </w:txbxContent>
-                      </wps:txbx>
-                      <wps:bodyPr rot="0" spcFirstLastPara="0" vertOverflow="overflow" horzOverflow="overflow" vert="horz" wrap="square" lIns="91440" tIns="45720" rIns="91440" bIns="45720" numCol="1" spcCol="0" rtlCol="0" fromWordArt="0" anchor="ctr" anchorCtr="0" forceAA="0" compatLnSpc="1">
-                        <a:prstTxWarp prst="textNoShape">
-                          <a:avLst/>
-                        </a:prstTxWarp>
-                        <a:noAutofit/>
-                      </wps:bodyPr>
-                    </wps:wsp>
-                  </a:graphicData>
-                </a:graphic>
-                <wp14:sizeRelH relativeFrom="margin">
-                  <wp14:pctWidth>0</wp14:pctWidth>
-                </wp14:sizeRelH>
-                <wp14:sizeRelV relativeFrom="margin">
-                  <wp14:pctHeight>0</wp14:pctHeight>
-                </wp14:sizeRelV>
-              </wp:anchor>
-            </w:drawing>
-          </mc:Choice>
-          <mc:Fallback>
-            <w:pict>
-              <v:rect w14:anchorId="6BE1E5D1" id="Rectangle 6" o:spid="_x0000_s1036" style="position:absolute;margin-left:243pt;margin-top:226.85pt;width:80.25pt;height:43.5pt;z-index:251661312;visibility:visible;mso-wrap-style:square;mso-width-percent:0;mso-height-percent:0;mso-wrap-distance-left:9pt;mso-wrap-distance-top:0;mso-wrap-distance-right:9pt;mso-wrap-distance-bottom:0;mso-position-horizontal:absolute;mso-position-horizontal-relative:text;mso-position-vertical:absolute;mso-position-vertical-relative:text;mso-width-percent:0;mso-height-percent:0;mso-width-relative:margin;mso-height-relative:margin;v-text-anchor:middle" o:gfxdata="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" fillcolor="#a5a5a5 [3206]" strokecolor="white [3201]" strokeweight="1.5pt">
-                <v:textbox>
-                  <w:txbxContent>
-                    <w:p>
-                      <w:pPr>
-                        <w:jc w:val="center"/>
-                      </w:pPr>
-                      <w:r>
-                        <w:t>Power Supply</w:t>
                       </w:r>
                     </w:p>
                   </w:txbxContent>
@@ -1485,7 +1749,7 @@
               </wp:anchor>
             </w:drawing>
           </mc:Choice>
-          <mc:Fallback xmlns:w16cid="http://schemas.microsoft.com/office/word/2016/wordml/cid" xmlns:am3d="http://schemas.microsoft.com/office/drawing/2017/model3d" xmlns:aink="http://schemas.microsoft.com/office/drawing/2016/ink" xmlns:cx8="http://schemas.microsoft.com/office/drawing/2016/5/14/chartex" xmlns:cx7="http://schemas.microsoft.com/office/drawing/2016/5/13/chartex" xmlns:cx6="http://schemas.microsoft.com/office/drawing/2016/5/12/chartex" xmlns:cx5="http://schemas.microsoft.com/office/drawing/2016/5/11/chartex" xmlns:cx4="http://schemas.microsoft.com/office/drawing/2016/5/10/chartex" xmlns:cx3="http://schemas.microsoft.com/office/drawing/2016/5/9/chartex" xmlns:cx2="http://schemas.microsoft.com/office/drawing/2015/10/21/chartex">
+          <mc:Fallback xmlns:cx2="http://schemas.microsoft.com/office/drawing/2015/10/21/chartex" xmlns:cx3="http://schemas.microsoft.com/office/drawing/2016/5/9/chartex" xmlns:cx4="http://schemas.microsoft.com/office/drawing/2016/5/10/chartex" xmlns:cx5="http://schemas.microsoft.com/office/drawing/2016/5/11/chartex" xmlns:cx6="http://schemas.microsoft.com/office/drawing/2016/5/12/chartex" xmlns:cx7="http://schemas.microsoft.com/office/drawing/2016/5/13/chartex" xmlns:cx8="http://schemas.microsoft.com/office/drawing/2016/5/14/chartex" xmlns:aink="http://schemas.microsoft.com/office/drawing/2016/ink" xmlns:am3d="http://schemas.microsoft.com/office/drawing/2017/model3d" xmlns:w16cid="http://schemas.microsoft.com/office/word/2016/wordml/cid">
             <w:pict>
               <v:rect w14:anchorId="46CA4812" id="Rectangle 3" o:spid="_x0000_s1034" style="position:absolute;margin-left:384pt;margin-top:124.85pt;width:55.5pt;height:49.5pt;z-index:251663360;visibility:visible;mso-wrap-style:square;mso-wrap-distance-left:9pt;mso-wrap-distance-top:0;mso-wrap-distance-right:9pt;mso-wrap-distance-bottom:0;mso-position-horizontal:absolute;mso-position-horizontal-relative:text;mso-position-vertical:absolute;mso-position-vertical-relative:text;v-text-anchor:middle" o:gfxdata="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" fillcolor="#a5a5a5 [3206]" strokecolor="white [3201]" strokeweight="1.5pt">
                 <v:textbox>
@@ -1576,7 +1840,7 @@
               </wp:anchor>
             </w:drawing>
           </mc:Choice>
-          <mc:Fallback xmlns:w16cid="http://schemas.microsoft.com/office/word/2016/wordml/cid" xmlns:am3d="http://schemas.microsoft.com/office/drawing/2017/model3d" xmlns:aink="http://schemas.microsoft.com/office/drawing/2016/ink" xmlns:cx8="http://schemas.microsoft.com/office/drawing/2016/5/14/chartex" xmlns:cx7="http://schemas.microsoft.com/office/drawing/2016/5/13/chartex" xmlns:cx6="http://schemas.microsoft.com/office/drawing/2016/5/12/chartex" xmlns:cx5="http://schemas.microsoft.com/office/drawing/2016/5/11/chartex" xmlns:cx4="http://schemas.microsoft.com/office/drawing/2016/5/10/chartex" xmlns:cx3="http://schemas.microsoft.com/office/drawing/2016/5/9/chartex" xmlns:cx2="http://schemas.microsoft.com/office/drawing/2015/10/21/chartex">
+          <mc:Fallback xmlns:cx2="http://schemas.microsoft.com/office/drawing/2015/10/21/chartex" xmlns:cx3="http://schemas.microsoft.com/office/drawing/2016/5/9/chartex" xmlns:cx4="http://schemas.microsoft.com/office/drawing/2016/5/10/chartex" xmlns:cx5="http://schemas.microsoft.com/office/drawing/2016/5/11/chartex" xmlns:cx6="http://schemas.microsoft.com/office/drawing/2016/5/12/chartex" xmlns:cx7="http://schemas.microsoft.com/office/drawing/2016/5/13/chartex" xmlns:cx8="http://schemas.microsoft.com/office/drawing/2016/5/14/chartex" xmlns:aink="http://schemas.microsoft.com/office/drawing/2016/ink" xmlns:am3d="http://schemas.microsoft.com/office/drawing/2017/model3d" xmlns:w16cid="http://schemas.microsoft.com/office/word/2016/wordml/cid">
             <w:pict>
               <v:rect w14:anchorId="69708395" id="Rectangle 7" o:spid="_x0000_s1035" style="position:absolute;margin-left:225pt;margin-top:108.35pt;width:117.75pt;height:75.75pt;z-index:251662336;visibility:visible;mso-wrap-style:square;mso-wrap-distance-left:9pt;mso-wrap-distance-top:0;mso-wrap-distance-right:9pt;mso-wrap-distance-bottom:0;mso-position-horizontal:absolute;mso-position-horizontal-relative:text;mso-position-vertical:absolute;mso-position-vertical-relative:text;v-text-anchor:middle" o:gfxdata="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" fillcolor="#a5a5a5 [3206]" strokecolor="white [3201]" strokeweight="1.5pt">
                 <v:textbox>

</xml_diff>